<commit_message>
v3.3 - regression plot; test scaffolding
</commit_message>
<xml_diff>
--- a/doc/CA1_Brief.docx
+++ b/doc/CA1_Brief.docx
@@ -1,6 +1,6 @@
 
 <file path=word/document.xml><?xml version="1.0" encoding="utf-8"?>
-<w:document xmlns:wpc="http://schemas.microsoft.com/office/word/2010/wordprocessingCanvas" xmlns:cx="http://schemas.microsoft.com/office/drawing/2014/chartex" xmlns:cx1="http://schemas.microsoft.com/office/drawing/2015/9/8/chartex" xmlns:mc="http://schemas.openxmlformats.org/markup-compatibility/2006" xmlns:o="urn:schemas-microsoft-com:office:office" xmlns:r="http://schemas.openxmlformats.org/officeDocument/2006/relationships" xmlns:m="http://schemas.openxmlformats.org/officeDocument/2006/math" xmlns:v="urn:schemas-microsoft-com:vml" xmlns:wp14="http://schemas.microsoft.com/office/word/2010/wordprocessingDrawing" xmlns:wp="http://schemas.openxmlformats.org/drawingml/2006/wordprocessingDrawing" xmlns:w10="urn:schemas-microsoft-com:office:word" xmlns:w="http://schemas.openxmlformats.org/wordprocessingml/2006/main" xmlns:w14="http://schemas.microsoft.com/office/word/2010/wordml" xmlns:w15="http://schemas.microsoft.com/office/word/2012/wordml" xmlns:w16se="http://schemas.microsoft.com/office/word/2015/wordml/symex" xmlns:wpg="http://schemas.microsoft.com/office/word/2010/wordprocessingGroup" xmlns:wpi="http://schemas.microsoft.com/office/word/2010/wordprocessingInk" xmlns:wne="http://schemas.microsoft.com/office/word/2006/wordml" xmlns:wps="http://schemas.microsoft.com/office/word/2010/wordprocessingShape" mc:Ignorable="w14 w15 w16se wp14">
+<w:document xmlns:wpc="http://schemas.microsoft.com/office/word/2010/wordprocessingCanvas" xmlns:cx="http://schemas.microsoft.com/office/drawing/2014/chartex" xmlns:cx1="http://schemas.microsoft.com/office/drawing/2015/9/8/chartex" xmlns:cx2="http://schemas.microsoft.com/office/drawing/2015/10/21/chartex" xmlns:cx3="http://schemas.microsoft.com/office/drawing/2016/5/9/chartex" xmlns:cx4="http://schemas.microsoft.com/office/drawing/2016/5/10/chartex" xmlns:cx5="http://schemas.microsoft.com/office/drawing/2016/5/11/chartex" xmlns:cx6="http://schemas.microsoft.com/office/drawing/2016/5/12/chartex" xmlns:cx7="http://schemas.microsoft.com/office/drawing/2016/5/13/chartex" xmlns:cx8="http://schemas.microsoft.com/office/drawing/2016/5/14/chartex" xmlns:mc="http://schemas.openxmlformats.org/markup-compatibility/2006" xmlns:aink="http://schemas.microsoft.com/office/drawing/2016/ink" xmlns:am3d="http://schemas.microsoft.com/office/drawing/2017/model3d" xmlns:o="urn:schemas-microsoft-com:office:office" xmlns:r="http://schemas.openxmlformats.org/officeDocument/2006/relationships" xmlns:m="http://schemas.openxmlformats.org/officeDocument/2006/math" xmlns:v="urn:schemas-microsoft-com:vml" xmlns:wp14="http://schemas.microsoft.com/office/word/2010/wordprocessingDrawing" xmlns:wp="http://schemas.openxmlformats.org/drawingml/2006/wordprocessingDrawing" xmlns:w10="urn:schemas-microsoft-com:office:word" xmlns:w="http://schemas.openxmlformats.org/wordprocessingml/2006/main" xmlns:w14="http://schemas.microsoft.com/office/word/2010/wordml" xmlns:w15="http://schemas.microsoft.com/office/word/2012/wordml" xmlns:w16cex="http://schemas.microsoft.com/office/word/2018/wordml/cex" xmlns:w16cid="http://schemas.microsoft.com/office/word/2016/wordml/cid" xmlns:w16="http://schemas.microsoft.com/office/word/2018/wordml" xmlns:w16sdtdh="http://schemas.microsoft.com/office/word/2020/wordml/sdtdatahash" xmlns:w16se="http://schemas.microsoft.com/office/word/2015/wordml/symex" xmlns:wpg="http://schemas.microsoft.com/office/word/2010/wordprocessingGroup" xmlns:wpi="http://schemas.microsoft.com/office/word/2010/wordprocessingInk" xmlns:wne="http://schemas.microsoft.com/office/word/2006/wordml" xmlns:wps="http://schemas.microsoft.com/office/word/2010/wordprocessingShape" mc:Ignorable="w14 w15 w16se w16cid w16 w16cex w16sdtdh wp14">
   <w:body>
     <w:p>
       <w:pPr>
@@ -12,14 +12,21 @@
           <w:between w:val="nil"/>
         </w:pBdr>
         <w:spacing w:before="6"/>
+        <w:jc w:val="right"/>
         <w:rPr>
           <w:rFonts w:ascii="Varela Round" w:eastAsia="Varela Round" w:hAnsi="Varela Round" w:cs="Varela Round"/>
           <w:sz w:val="23"/>
           <w:szCs w:val="23"/>
         </w:rPr>
       </w:pPr>
-      <w:bookmarkStart w:id="0" w:name="_GoBack"/>
-      <w:bookmarkEnd w:id="0"/>
+      <w:r>
+        <w:rPr>
+          <w:rFonts w:ascii="Varela Round" w:eastAsia="Varela Round" w:hAnsi="Varela Round" w:cs="Varela Round"/>
+          <w:sz w:val="23"/>
+          <w:szCs w:val="23"/>
+        </w:rPr>
+        <w:t>VERSION: 2</w:t>
+      </w:r>
     </w:p>
     <w:p>
       <w:pPr>
@@ -387,14 +394,25 @@
           <w:szCs w:val="24"/>
         </w:rPr>
       </w:pPr>
-      <w:r>
-        <w:rPr>
-          <w:rFonts w:ascii="Varela Round" w:eastAsia="Varela Round" w:hAnsi="Varela Round" w:cs="Varela Round"/>
-          <w:color w:val="000000"/>
-          <w:sz w:val="24"/>
-          <w:szCs w:val="24"/>
-        </w:rPr>
-        <w:t>Acad Year/Semester</w:t>
+      <w:proofErr w:type="spellStart"/>
+      <w:r>
+        <w:rPr>
+          <w:rFonts w:ascii="Varela Round" w:eastAsia="Varela Round" w:hAnsi="Varela Round" w:cs="Varela Round"/>
+          <w:color w:val="000000"/>
+          <w:sz w:val="24"/>
+          <w:szCs w:val="24"/>
+        </w:rPr>
+        <w:t>Acad</w:t>
+      </w:r>
+      <w:proofErr w:type="spellEnd"/>
+      <w:r>
+        <w:rPr>
+          <w:rFonts w:ascii="Varela Round" w:eastAsia="Varela Round" w:hAnsi="Varela Round" w:cs="Varela Round"/>
+          <w:color w:val="000000"/>
+          <w:sz w:val="24"/>
+          <w:szCs w:val="24"/>
+        </w:rPr>
+        <w:t xml:space="preserve"> Year/Semester</w:t>
       </w:r>
       <w:r>
         <w:rPr>
@@ -806,6 +824,7 @@
         </w:rPr>
         <w:t>3</w:t>
       </w:r>
+      <w:proofErr w:type="gramStart"/>
       <w:r>
         <w:rPr>
           <w:rFonts w:ascii="Varela Round" w:eastAsia="Varela Round" w:hAnsi="Varela Round" w:cs="Varela Round"/>
@@ -841,6 +860,7 @@
         </w:rPr>
         <w:t>Dec</w:t>
       </w:r>
+      <w:proofErr w:type="gramEnd"/>
       <w:r>
         <w:rPr>
           <w:rFonts w:ascii="Varela Round" w:eastAsia="Varela Round" w:hAnsi="Varela Round" w:cs="Varela Round"/>
@@ -907,8 +927,19 @@
           <w:sz w:val="24"/>
           <w:szCs w:val="24"/>
         </w:rPr>
-        <w:t>359 hrs</w:t>
-      </w:r>
+        <w:t xml:space="preserve">359 </w:t>
+      </w:r>
+      <w:proofErr w:type="spellStart"/>
+      <w:r>
+        <w:rPr>
+          <w:rFonts w:ascii="Varela Round" w:eastAsia="Varela Round" w:hAnsi="Varela Round" w:cs="Varela Round"/>
+          <w:color w:val="000000"/>
+          <w:sz w:val="24"/>
+          <w:szCs w:val="24"/>
+        </w:rPr>
+        <w:t>hrs</w:t>
+      </w:r>
+      <w:proofErr w:type="spellEnd"/>
     </w:p>
     <w:p>
       <w:pPr>
@@ -1300,12 +1331,8 @@
           <w:rFonts w:ascii="Varela Round" w:eastAsia="Varela Round" w:hAnsi="Varela Round" w:cs="Varela Round"/>
         </w:rPr>
         <w:sectPr>
-          <w:headerReference w:type="even" r:id="rId8"/>
-          <w:headerReference w:type="default" r:id="rId9"/>
-          <w:footerReference w:type="even" r:id="rId10"/>
-          <w:footerReference w:type="default" r:id="rId11"/>
-          <w:headerReference w:type="first" r:id="rId12"/>
-          <w:footerReference w:type="first" r:id="rId13"/>
+          <w:headerReference w:type="default" r:id="rId8"/>
+          <w:footerReference w:type="default" r:id="rId9"/>
           <w:pgSz w:w="11910" w:h="16840"/>
           <w:pgMar w:top="1340" w:right="1680" w:bottom="1220" w:left="1680" w:header="722" w:footer="1038" w:gutter="0"/>
           <w:pgNumType w:start="1"/>
@@ -1475,13 +1502,23 @@
         </w:rPr>
         <w:t xml:space="preserve">Create a </w:t>
       </w:r>
-      <w:r>
-        <w:rPr>
-          <w:rFonts w:ascii="Varela Round" w:eastAsia="Varela Round" w:hAnsi="Varela Round" w:cs="Varela Round"/>
-          <w:sz w:val="24"/>
-          <w:szCs w:val="24"/>
-        </w:rPr>
-        <w:t>devops process for continuous development and integration for a classical ML web application.</w:t>
+      <w:proofErr w:type="spellStart"/>
+      <w:r>
+        <w:rPr>
+          <w:rFonts w:ascii="Varela Round" w:eastAsia="Varela Round" w:hAnsi="Varela Round" w:cs="Varela Round"/>
+          <w:sz w:val="24"/>
+          <w:szCs w:val="24"/>
+        </w:rPr>
+        <w:t>devops</w:t>
+      </w:r>
+      <w:proofErr w:type="spellEnd"/>
+      <w:r>
+        <w:rPr>
+          <w:rFonts w:ascii="Varela Round" w:eastAsia="Varela Round" w:hAnsi="Varela Round" w:cs="Varela Round"/>
+          <w:sz w:val="24"/>
+          <w:szCs w:val="24"/>
+        </w:rPr>
+        <w:t xml:space="preserve"> process for continuous development and integration for a classical ML web application.</w:t>
       </w:r>
     </w:p>
     <w:p>
@@ -1522,7 +1559,23 @@
           <w:sz w:val="24"/>
           <w:szCs w:val="24"/>
         </w:rPr>
-        <w:t>Flask,Gitlab for a ML web application</w:t>
+        <w:t>Flask,</w:t>
+      </w:r>
+      <w:r>
+        <w:rPr>
+          <w:rFonts w:ascii="Varela Round" w:eastAsia="Varela Round" w:hAnsi="Varela Round" w:cs="Varela Round"/>
+          <w:sz w:val="24"/>
+          <w:szCs w:val="24"/>
+        </w:rPr>
+        <w:t xml:space="preserve"> </w:t>
+      </w:r>
+      <w:r>
+        <w:rPr>
+          <w:rFonts w:ascii="Varela Round" w:eastAsia="Varela Round" w:hAnsi="Varela Round" w:cs="Varela Round"/>
+          <w:sz w:val="24"/>
+          <w:szCs w:val="24"/>
+        </w:rPr>
+        <w:t>Gitlab for a ML web application</w:t>
       </w:r>
     </w:p>
     <w:p>
@@ -1576,7 +1629,25 @@
           <w:sz w:val="24"/>
           <w:szCs w:val="24"/>
         </w:rPr>
-        <w:t xml:space="preserve"> a devops process for ML models that can be deployed as a web application. </w:t>
+        <w:t xml:space="preserve"> a </w:t>
+      </w:r>
+      <w:proofErr w:type="spellStart"/>
+      <w:r>
+        <w:rPr>
+          <w:rFonts w:ascii="Varela Round" w:eastAsia="Varela Round" w:hAnsi="Varela Round" w:cs="Varela Round"/>
+          <w:sz w:val="24"/>
+          <w:szCs w:val="24"/>
+        </w:rPr>
+        <w:t>devops</w:t>
+      </w:r>
+      <w:proofErr w:type="spellEnd"/>
+      <w:r>
+        <w:rPr>
+          <w:rFonts w:ascii="Varela Round" w:eastAsia="Varela Round" w:hAnsi="Varela Round" w:cs="Varela Round"/>
+          <w:sz w:val="24"/>
+          <w:szCs w:val="24"/>
+        </w:rPr>
+        <w:t xml:space="preserve"> process for ML models that can be deployed as a web application. </w:t>
       </w:r>
     </w:p>
     <w:p>
@@ -1675,7 +1746,7 @@
           <w:szCs w:val="24"/>
         </w:rPr>
       </w:pPr>
-      <w:hyperlink r:id="rId14" w:history="1">
+      <w:hyperlink r:id="rId10" w:history="1">
         <w:r>
           <w:rPr>
             <w:rStyle w:val="Hyperlink"/>
@@ -1866,7 +1937,25 @@
           <w:sz w:val="24"/>
           <w:szCs w:val="24"/>
         </w:rPr>
-        <w:t>Set up a GitLab project using your GMail account that you have created in class.</w:t>
+        <w:t xml:space="preserve">Set up a GitLab project using your </w:t>
+      </w:r>
+      <w:proofErr w:type="spellStart"/>
+      <w:r>
+        <w:rPr>
+          <w:rFonts w:ascii="Varela Round" w:eastAsia="Varela Round" w:hAnsi="Varela Round" w:cs="Varela Round"/>
+          <w:sz w:val="24"/>
+          <w:szCs w:val="24"/>
+        </w:rPr>
+        <w:t>GMail</w:t>
+      </w:r>
+      <w:proofErr w:type="spellEnd"/>
+      <w:r>
+        <w:rPr>
+          <w:rFonts w:ascii="Varela Round" w:eastAsia="Varela Round" w:hAnsi="Varela Round" w:cs="Varela Round"/>
+          <w:sz w:val="24"/>
+          <w:szCs w:val="24"/>
+        </w:rPr>
+        <w:t xml:space="preserve"> account that you have created in class.</w:t>
       </w:r>
       <w:r>
         <w:rPr>
@@ -1915,8 +2004,18 @@
           <w:sz w:val="24"/>
           <w:szCs w:val="24"/>
         </w:rPr>
-        <w:t>]-[</w:t>
-      </w:r>
+        <w:t>]</w:t>
+      </w:r>
+      <w:proofErr w:type="gramStart"/>
+      <w:r>
+        <w:rPr>
+          <w:rFonts w:ascii="Consolas" w:eastAsia="Consolas" w:hAnsi="Consolas" w:cs="Consolas"/>
+          <w:sz w:val="24"/>
+          <w:szCs w:val="24"/>
+        </w:rPr>
+        <w:t>-[</w:t>
+      </w:r>
+      <w:proofErr w:type="gramEnd"/>
       <w:r>
         <w:rPr>
           <w:rFonts w:ascii="Consolas" w:eastAsia="Consolas" w:hAnsi="Consolas" w:cs="Consolas"/>
@@ -1982,6 +2081,14 @@
         </w:rPr>
         <w:t>Set up a SCRUM board for your development process</w:t>
       </w:r>
+      <w:r>
+        <w:rPr>
+          <w:rFonts w:ascii="Varela Round" w:eastAsia="Varela Round" w:hAnsi="Varela Round" w:cs="Varela Round"/>
+          <w:sz w:val="24"/>
+          <w:szCs w:val="24"/>
+        </w:rPr>
+        <w:t>.</w:t>
+      </w:r>
     </w:p>
     <w:p>
       <w:pPr>
@@ -2052,171 +2159,13 @@
         </w:rPr>
         <w:t>The master branch must be merged after you have completed each of the branches</w:t>
       </w:r>
-    </w:p>
-    <w:p>
-      <w:pPr>
-        <w:numPr>
-          <w:ilvl w:val="0"/>
-          <w:numId w:val="2"/>
-        </w:numPr>
-        <w:pBdr>
-          <w:top w:val="nil"/>
-          <w:left w:val="nil"/>
-          <w:bottom w:val="nil"/>
-          <w:right w:val="nil"/>
-          <w:between w:val="nil"/>
-        </w:pBdr>
-        <w:spacing w:after="200" w:line="276" w:lineRule="auto"/>
-        <w:ind w:left="900" w:right="122" w:hanging="180"/>
-        <w:rPr>
-          <w:rFonts w:ascii="Varela Round" w:eastAsia="Varela Round" w:hAnsi="Varela Round" w:cs="Varela Round"/>
-          <w:sz w:val="24"/>
-          <w:szCs w:val="24"/>
-        </w:rPr>
-      </w:pPr>
-      <w:r>
-        <w:rPr>
-          <w:rFonts w:ascii="Varela Round" w:eastAsia="Varela Round" w:hAnsi="Varela Round" w:cs="Varela Round"/>
-          <w:sz w:val="24"/>
-          <w:szCs w:val="24"/>
-        </w:rPr>
-        <w:t>Set up 2 Heroku sites, one for live and the other for staging.</w:t>
-      </w:r>
-      <w:r>
-        <w:rPr>
-          <w:rFonts w:ascii="Varela Round" w:eastAsia="Varela Round" w:hAnsi="Varela Round" w:cs="Varela Round"/>
-          <w:sz w:val="24"/>
-          <w:szCs w:val="24"/>
-        </w:rPr>
-        <w:br/>
-        <w:t>The naming convention for your Heroku site is:</w:t>
-      </w:r>
-      <w:r>
-        <w:rPr>
-          <w:rFonts w:ascii="Varela Round" w:eastAsia="Varela Round" w:hAnsi="Varela Round" w:cs="Varela Round"/>
-          <w:sz w:val="24"/>
-          <w:szCs w:val="24"/>
-        </w:rPr>
-        <w:br/>
-      </w:r>
-      <w:r>
-        <w:rPr>
-          <w:rFonts w:ascii="Consolas" w:eastAsia="Consolas" w:hAnsi="Consolas" w:cs="Consolas"/>
-          <w:sz w:val="24"/>
-          <w:szCs w:val="24"/>
-        </w:rPr>
-        <w:t>CA1-[</w:t>
-      </w:r>
-      <w:r>
-        <w:rPr>
-          <w:rFonts w:ascii="Consolas" w:eastAsia="Consolas" w:hAnsi="Consolas" w:cs="Consolas"/>
-          <w:i/>
-          <w:sz w:val="24"/>
-          <w:szCs w:val="24"/>
-        </w:rPr>
-        <w:t>class</w:t>
-      </w:r>
-      <w:r>
-        <w:rPr>
-          <w:rFonts w:ascii="Consolas" w:eastAsia="Consolas" w:hAnsi="Consolas" w:cs="Consolas"/>
-          <w:sz w:val="24"/>
-          <w:szCs w:val="24"/>
-        </w:rPr>
-        <w:t>]-[</w:t>
-      </w:r>
-      <w:r>
-        <w:rPr>
-          <w:rFonts w:ascii="Consolas" w:eastAsia="Consolas" w:hAnsi="Consolas" w:cs="Consolas"/>
-          <w:i/>
-          <w:sz w:val="24"/>
-          <w:szCs w:val="24"/>
-        </w:rPr>
-        <w:t>last 4 digit of admin id</w:t>
-      </w:r>
-      <w:r>
-        <w:rPr>
-          <w:rFonts w:ascii="Consolas" w:eastAsia="Consolas" w:hAnsi="Consolas" w:cs="Consolas"/>
-          <w:sz w:val="24"/>
-          <w:szCs w:val="24"/>
-        </w:rPr>
-        <w:t>]-[</w:t>
-      </w:r>
-      <w:r>
-        <w:rPr>
-          <w:rFonts w:ascii="Consolas" w:eastAsia="Consolas" w:hAnsi="Consolas" w:cs="Consolas"/>
-          <w:i/>
-          <w:sz w:val="24"/>
-          <w:szCs w:val="24"/>
-        </w:rPr>
-        <w:t>Name</w:t>
-      </w:r>
-      <w:r>
-        <w:rPr>
-          <w:rFonts w:ascii="Consolas" w:eastAsia="Consolas" w:hAnsi="Consolas" w:cs="Consolas"/>
-          <w:sz w:val="24"/>
-          <w:szCs w:val="24"/>
-        </w:rPr>
-        <w:t>]-Prod</w:t>
-      </w:r>
-      <w:r>
-        <w:rPr>
-          <w:rFonts w:ascii="Consolas" w:eastAsia="Consolas" w:hAnsi="Consolas" w:cs="Consolas"/>
-          <w:sz w:val="24"/>
-          <w:szCs w:val="24"/>
-        </w:rPr>
-        <w:br/>
-        <w:t>CA1-[</w:t>
-      </w:r>
-      <w:r>
-        <w:rPr>
-          <w:rFonts w:ascii="Consolas" w:eastAsia="Consolas" w:hAnsi="Consolas" w:cs="Consolas"/>
-          <w:i/>
-          <w:sz w:val="24"/>
-          <w:szCs w:val="24"/>
-        </w:rPr>
-        <w:t>class</w:t>
-      </w:r>
-      <w:r>
-        <w:rPr>
-          <w:rFonts w:ascii="Consolas" w:eastAsia="Consolas" w:hAnsi="Consolas" w:cs="Consolas"/>
-          <w:sz w:val="24"/>
-          <w:szCs w:val="24"/>
-        </w:rPr>
-        <w:t>]-[</w:t>
-      </w:r>
-      <w:r>
-        <w:rPr>
-          <w:rFonts w:ascii="Consolas" w:eastAsia="Consolas" w:hAnsi="Consolas" w:cs="Consolas"/>
-          <w:i/>
-          <w:sz w:val="24"/>
-          <w:szCs w:val="24"/>
-        </w:rPr>
-        <w:t>last 4 digit of admin id</w:t>
-      </w:r>
-      <w:r>
-        <w:rPr>
-          <w:rFonts w:ascii="Consolas" w:eastAsia="Consolas" w:hAnsi="Consolas" w:cs="Consolas"/>
-          <w:sz w:val="24"/>
-          <w:szCs w:val="24"/>
-        </w:rPr>
-        <w:t>]-[</w:t>
-      </w:r>
-      <w:r>
-        <w:rPr>
-          <w:rFonts w:ascii="Consolas" w:eastAsia="Consolas" w:hAnsi="Consolas" w:cs="Consolas"/>
-          <w:i/>
-          <w:sz w:val="24"/>
-          <w:szCs w:val="24"/>
-        </w:rPr>
-        <w:t>Name</w:t>
-      </w:r>
-      <w:r>
-        <w:rPr>
-          <w:rFonts w:ascii="Consolas" w:eastAsia="Consolas" w:hAnsi="Consolas" w:cs="Consolas"/>
-          <w:sz w:val="24"/>
-          <w:szCs w:val="24"/>
-        </w:rPr>
-        <w:t>]-Staging</w:t>
+      <w:r>
+        <w:rPr>
+          <w:rFonts w:ascii="Varela Round" w:eastAsia="Varela Round" w:hAnsi="Varela Round" w:cs="Varela Round"/>
+          <w:sz w:val="24"/>
+          <w:szCs w:val="24"/>
+        </w:rPr>
+        <w:t>.</w:t>
       </w:r>
     </w:p>
     <w:p>
@@ -2247,38 +2196,23 @@
           <w:sz w:val="24"/>
           <w:szCs w:val="24"/>
         </w:rPr>
-        <w:t>Set up the PostgreSQL server</w:t>
-      </w:r>
-    </w:p>
-    <w:p>
-      <w:pPr>
-        <w:numPr>
-          <w:ilvl w:val="0"/>
-          <w:numId w:val="2"/>
-        </w:numPr>
-        <w:pBdr>
-          <w:top w:val="nil"/>
-          <w:left w:val="nil"/>
-          <w:bottom w:val="nil"/>
-          <w:right w:val="nil"/>
-          <w:between w:val="nil"/>
-        </w:pBdr>
-        <w:spacing w:after="200" w:line="276" w:lineRule="auto"/>
-        <w:ind w:left="900" w:right="122" w:hanging="180"/>
-        <w:jc w:val="both"/>
-        <w:rPr>
-          <w:rFonts w:ascii="Varela Round" w:eastAsia="Varela Round" w:hAnsi="Varela Round" w:cs="Varela Round"/>
-          <w:sz w:val="24"/>
-          <w:szCs w:val="24"/>
-        </w:rPr>
-      </w:pPr>
-      <w:r>
-        <w:rPr>
-          <w:rFonts w:ascii="Varela Round" w:eastAsia="Varela Round" w:hAnsi="Varela Round" w:cs="Varela Round"/>
-          <w:sz w:val="24"/>
-          <w:szCs w:val="24"/>
-        </w:rPr>
-        <w:t>Add your lecturer Gitlab account and Heroku account to your site</w:t>
+        <w:t>Add your lecturer Gitlab account to your site</w:t>
+      </w:r>
+      <w:r>
+        <w:rPr>
+          <w:rFonts w:ascii="Varela Round" w:eastAsia="Varela Round" w:hAnsi="Varela Round" w:cs="Varela Round"/>
+          <w:sz w:val="24"/>
+          <w:szCs w:val="24"/>
+        </w:rPr>
+        <w:t xml:space="preserve"> in Gitlab</w:t>
+      </w:r>
+      <w:r>
+        <w:rPr>
+          <w:rFonts w:ascii="Varela Round" w:eastAsia="Varela Round" w:hAnsi="Varela Round" w:cs="Varela Round"/>
+          <w:sz w:val="24"/>
+          <w:szCs w:val="24"/>
+        </w:rPr>
+        <w:t>.</w:t>
       </w:r>
     </w:p>
     <w:p>
@@ -2528,7 +2462,25 @@
           <w:sz w:val="24"/>
           <w:szCs w:val="24"/>
         </w:rPr>
-        <w:t xml:space="preserve">You must submit your jupyter notebook </w:t>
+        <w:t xml:space="preserve">You must submit your </w:t>
+      </w:r>
+      <w:proofErr w:type="spellStart"/>
+      <w:r>
+        <w:rPr>
+          <w:rFonts w:ascii="Varela Round" w:eastAsia="Varela Round" w:hAnsi="Varela Round" w:cs="Varela Round"/>
+          <w:sz w:val="24"/>
+          <w:szCs w:val="24"/>
+        </w:rPr>
+        <w:t>jupyter</w:t>
+      </w:r>
+      <w:proofErr w:type="spellEnd"/>
+      <w:r>
+        <w:rPr>
+          <w:rFonts w:ascii="Varela Round" w:eastAsia="Varela Round" w:hAnsi="Varela Round" w:cs="Varela Round"/>
+          <w:sz w:val="24"/>
+          <w:szCs w:val="24"/>
+        </w:rPr>
+        <w:t xml:space="preserve"> notebook </w:t>
       </w:r>
       <w:r>
         <w:rPr>
@@ -2637,7 +2589,25 @@
           <w:sz w:val="24"/>
           <w:szCs w:val="24"/>
         </w:rPr>
-        <w:t xml:space="preserve"> SQLAlchemy and Bootstrap CSS. </w:t>
+        <w:t xml:space="preserve"> </w:t>
+      </w:r>
+      <w:proofErr w:type="spellStart"/>
+      <w:r>
+        <w:rPr>
+          <w:rFonts w:ascii="Varela Round" w:eastAsia="Varela Round" w:hAnsi="Varela Round" w:cs="Varela Round"/>
+          <w:sz w:val="24"/>
+          <w:szCs w:val="24"/>
+        </w:rPr>
+        <w:t>SQLAlchemy</w:t>
+      </w:r>
+      <w:proofErr w:type="spellEnd"/>
+      <w:r>
+        <w:rPr>
+          <w:rFonts w:ascii="Varela Round" w:eastAsia="Varela Round" w:hAnsi="Varela Round" w:cs="Varela Round"/>
+          <w:sz w:val="24"/>
+          <w:szCs w:val="24"/>
+        </w:rPr>
+        <w:t xml:space="preserve"> and Bootstrap CSS. </w:t>
       </w:r>
       <w:r>
         <w:rPr>
@@ -2663,7 +2633,61 @@
           <w:sz w:val="24"/>
           <w:szCs w:val="24"/>
         </w:rPr>
-        <w:t xml:space="preserve"> use any javascript, or front end framework such as Angular, JQuery as this may result in a loss of marks.</w:t>
+        <w:t xml:space="preserve"> use any </w:t>
+      </w:r>
+      <w:proofErr w:type="spellStart"/>
+      <w:r>
+        <w:rPr>
+          <w:rFonts w:ascii="Varela Round" w:eastAsia="Varela Round" w:hAnsi="Varela Round" w:cs="Varela Round"/>
+          <w:sz w:val="24"/>
+          <w:szCs w:val="24"/>
+        </w:rPr>
+        <w:t>javascript</w:t>
+      </w:r>
+      <w:proofErr w:type="spellEnd"/>
+      <w:r>
+        <w:rPr>
+          <w:rFonts w:ascii="Varela Round" w:eastAsia="Varela Round" w:hAnsi="Varela Round" w:cs="Varela Round"/>
+          <w:sz w:val="24"/>
+          <w:szCs w:val="24"/>
+        </w:rPr>
+        <w:t xml:space="preserve">, or </w:t>
+      </w:r>
+      <w:proofErr w:type="gramStart"/>
+      <w:r>
+        <w:rPr>
+          <w:rFonts w:ascii="Varela Round" w:eastAsia="Varela Round" w:hAnsi="Varela Round" w:cs="Varela Round"/>
+          <w:sz w:val="24"/>
+          <w:szCs w:val="24"/>
+        </w:rPr>
+        <w:t>front end</w:t>
+      </w:r>
+      <w:proofErr w:type="gramEnd"/>
+      <w:r>
+        <w:rPr>
+          <w:rFonts w:ascii="Varela Round" w:eastAsia="Varela Round" w:hAnsi="Varela Round" w:cs="Varela Round"/>
+          <w:sz w:val="24"/>
+          <w:szCs w:val="24"/>
+        </w:rPr>
+        <w:t xml:space="preserve"> framework such as Angular, </w:t>
+      </w:r>
+      <w:proofErr w:type="spellStart"/>
+      <w:r>
+        <w:rPr>
+          <w:rFonts w:ascii="Varela Round" w:eastAsia="Varela Round" w:hAnsi="Varela Round" w:cs="Varela Round"/>
+          <w:sz w:val="24"/>
+          <w:szCs w:val="24"/>
+        </w:rPr>
+        <w:t>JQuery</w:t>
+      </w:r>
+      <w:proofErr w:type="spellEnd"/>
+      <w:r>
+        <w:rPr>
+          <w:rFonts w:ascii="Varela Round" w:eastAsia="Varela Round" w:hAnsi="Varela Round" w:cs="Varela Round"/>
+          <w:sz w:val="24"/>
+          <w:szCs w:val="24"/>
+        </w:rPr>
+        <w:t xml:space="preserve"> as this may result in a loss of marks.</w:t>
       </w:r>
     </w:p>
     <w:p>
@@ -2694,7 +2718,23 @@
           <w:sz w:val="24"/>
           <w:szCs w:val="24"/>
         </w:rPr>
-        <w:t>You must use PostgreSQL to store your prediction history.</w:t>
+        <w:t xml:space="preserve">You must use </w:t>
+      </w:r>
+      <w:r>
+        <w:rPr>
+          <w:rFonts w:ascii="Varela Round" w:eastAsia="Varela Round" w:hAnsi="Varela Round" w:cs="Varela Round"/>
+          <w:sz w:val="24"/>
+          <w:szCs w:val="24"/>
+        </w:rPr>
+        <w:t>SQLite</w:t>
+      </w:r>
+      <w:r>
+        <w:rPr>
+          <w:rFonts w:ascii="Varela Round" w:eastAsia="Varela Round" w:hAnsi="Varela Round" w:cs="Varela Round"/>
+          <w:sz w:val="24"/>
+          <w:szCs w:val="24"/>
+        </w:rPr>
+        <w:t xml:space="preserve"> to store your prediction history.</w:t>
       </w:r>
     </w:p>
     <w:p>
@@ -2799,7 +2839,27 @@
           <w:szCs w:val="24"/>
           <w:u w:val="single"/>
         </w:rPr>
-        <w:t>Deliverables Part III (Testing Using PyTest)</w:t>
+        <w:t xml:space="preserve">Deliverables Part III (Testing Using </w:t>
+      </w:r>
+      <w:proofErr w:type="spellStart"/>
+      <w:r>
+        <w:rPr>
+          <w:rFonts w:ascii="Varela Round" w:eastAsia="Varela Round" w:hAnsi="Varela Round" w:cs="Varela Round"/>
+          <w:sz w:val="24"/>
+          <w:szCs w:val="24"/>
+          <w:u w:val="single"/>
+        </w:rPr>
+        <w:t>PyTest</w:t>
+      </w:r>
+      <w:proofErr w:type="spellEnd"/>
+      <w:r>
+        <w:rPr>
+          <w:rFonts w:ascii="Varela Round" w:eastAsia="Varela Round" w:hAnsi="Varela Round" w:cs="Varela Round"/>
+          <w:sz w:val="24"/>
+          <w:szCs w:val="24"/>
+          <w:u w:val="single"/>
+        </w:rPr>
+        <w:t>)</w:t>
       </w:r>
     </w:p>
     <w:p>
@@ -3054,7 +3114,25 @@
           <w:sz w:val="24"/>
           <w:szCs w:val="24"/>
         </w:rPr>
-        <w:t>Create the web api for key crucial operations and the prediction and probability functionality.</w:t>
+        <w:t xml:space="preserve">Create the web </w:t>
+      </w:r>
+      <w:proofErr w:type="spellStart"/>
+      <w:r>
+        <w:rPr>
+          <w:rFonts w:ascii="Varela Round" w:eastAsia="Varela Round" w:hAnsi="Varela Round" w:cs="Varela Round"/>
+          <w:sz w:val="24"/>
+          <w:szCs w:val="24"/>
+        </w:rPr>
+        <w:t>api</w:t>
+      </w:r>
+      <w:proofErr w:type="spellEnd"/>
+      <w:r>
+        <w:rPr>
+          <w:rFonts w:ascii="Varela Round" w:eastAsia="Varela Round" w:hAnsi="Varela Round" w:cs="Varela Round"/>
+          <w:sz w:val="24"/>
+          <w:szCs w:val="24"/>
+        </w:rPr>
+        <w:t xml:space="preserve"> for key crucial operations and the prediction and probability functionality.</w:t>
       </w:r>
     </w:p>
     <w:p>
@@ -3085,7 +3163,25 @@
           <w:sz w:val="24"/>
           <w:szCs w:val="24"/>
         </w:rPr>
-        <w:t>Testing on all the api created</w:t>
+        <w:t xml:space="preserve">Testing on all the </w:t>
+      </w:r>
+      <w:proofErr w:type="spellStart"/>
+      <w:r>
+        <w:rPr>
+          <w:rFonts w:ascii="Varela Round" w:eastAsia="Varela Round" w:hAnsi="Varela Round" w:cs="Varela Round"/>
+          <w:sz w:val="24"/>
+          <w:szCs w:val="24"/>
+        </w:rPr>
+        <w:t>api</w:t>
+      </w:r>
+      <w:proofErr w:type="spellEnd"/>
+      <w:r>
+        <w:rPr>
+          <w:rFonts w:ascii="Varela Round" w:eastAsia="Varela Round" w:hAnsi="Varela Round" w:cs="Varela Round"/>
+          <w:sz w:val="24"/>
+          <w:szCs w:val="24"/>
+        </w:rPr>
+        <w:t xml:space="preserve"> created</w:t>
       </w:r>
     </w:p>
     <w:p>
@@ -3149,136 +3245,25 @@
           <w:u w:val="single"/>
         </w:rPr>
         <w:lastRenderedPageBreak/>
-        <w:t>Deliverables Part IV (CI/CD Deployment)</w:t>
-      </w:r>
-    </w:p>
-    <w:p>
-      <w:pPr>
-        <w:spacing w:before="1" w:line="276" w:lineRule="auto"/>
-        <w:ind w:left="120"/>
-        <w:rPr>
-          <w:rFonts w:ascii="Varela Round" w:eastAsia="Varela Round" w:hAnsi="Varela Round" w:cs="Varela Round"/>
-          <w:sz w:val="24"/>
-          <w:szCs w:val="24"/>
-        </w:rPr>
-      </w:pPr>
-    </w:p>
-    <w:p>
-      <w:pPr>
-        <w:spacing w:line="276" w:lineRule="auto"/>
-        <w:ind w:left="120" w:right="778"/>
-        <w:rPr>
-          <w:rFonts w:ascii="Varela Round" w:eastAsia="Varela Round" w:hAnsi="Varela Round" w:cs="Varela Round"/>
-          <w:sz w:val="24"/>
-          <w:szCs w:val="24"/>
-        </w:rPr>
-      </w:pPr>
-      <w:r>
-        <w:rPr>
-          <w:rFonts w:ascii="Varela Round" w:eastAsia="Varela Round" w:hAnsi="Varela Round" w:cs="Varela Round"/>
-          <w:sz w:val="24"/>
-          <w:szCs w:val="24"/>
-        </w:rPr>
-        <w:t>You are required to perform the following for testing</w:t>
-      </w:r>
-    </w:p>
-    <w:p>
-      <w:pPr>
-        <w:spacing w:before="2" w:line="276" w:lineRule="auto"/>
-        <w:rPr>
-          <w:rFonts w:ascii="Varela Round" w:eastAsia="Varela Round" w:hAnsi="Varela Round" w:cs="Varela Round"/>
-          <w:sz w:val="25"/>
-          <w:szCs w:val="25"/>
-        </w:rPr>
-      </w:pPr>
-    </w:p>
-    <w:p>
-      <w:pPr>
-        <w:numPr>
-          <w:ilvl w:val="0"/>
-          <w:numId w:val="3"/>
-        </w:numPr>
-        <w:spacing w:after="200" w:line="276" w:lineRule="auto"/>
-        <w:ind w:right="122"/>
-        <w:jc w:val="both"/>
-        <w:rPr>
-          <w:rFonts w:ascii="Varela Round" w:eastAsia="Varela Round" w:hAnsi="Varela Round" w:cs="Varela Round"/>
-          <w:sz w:val="24"/>
-          <w:szCs w:val="24"/>
-        </w:rPr>
-      </w:pPr>
-      <w:r>
-        <w:rPr>
-          <w:rFonts w:ascii="Varela Round" w:eastAsia="Varela Round" w:hAnsi="Varela Round" w:cs="Varela Round"/>
-          <w:sz w:val="24"/>
-          <w:szCs w:val="24"/>
-        </w:rPr>
-        <w:t>Create an Automated CI/CD process using Gitlab and Heroku as part of deployment process</w:t>
-      </w:r>
-    </w:p>
-    <w:p>
-      <w:pPr>
-        <w:numPr>
-          <w:ilvl w:val="0"/>
-          <w:numId w:val="3"/>
-        </w:numPr>
-        <w:spacing w:after="200" w:line="276" w:lineRule="auto"/>
-        <w:ind w:right="122"/>
-        <w:jc w:val="both"/>
-        <w:rPr>
-          <w:rFonts w:ascii="Varela Round" w:eastAsia="Varela Round" w:hAnsi="Varela Round" w:cs="Varela Round"/>
-          <w:sz w:val="24"/>
-          <w:szCs w:val="24"/>
-        </w:rPr>
-      </w:pPr>
-      <w:r>
-        <w:rPr>
-          <w:rFonts w:ascii="Varela Round" w:eastAsia="Varela Round" w:hAnsi="Varela Round" w:cs="Varela Round"/>
-          <w:sz w:val="24"/>
-          <w:szCs w:val="24"/>
-        </w:rPr>
-        <w:t>Automate your testing in Part III using the Gitlab</w:t>
-      </w:r>
-    </w:p>
-    <w:p>
-      <w:pPr>
-        <w:tabs>
-          <w:tab w:val="left" w:pos="839"/>
-          <w:tab w:val="left" w:pos="841"/>
-        </w:tabs>
-        <w:spacing w:before="6" w:line="276" w:lineRule="auto"/>
-        <w:ind w:left="120" w:right="-90"/>
+        <w:t xml:space="preserve">Deliverables Part </w:t>
+      </w:r>
+      <w:r>
         <w:rPr>
           <w:rFonts w:ascii="Varela Round" w:eastAsia="Varela Round" w:hAnsi="Varela Round" w:cs="Varela Round"/>
           <w:sz w:val="24"/>
           <w:szCs w:val="24"/>
           <w:u w:val="single"/>
         </w:rPr>
-      </w:pPr>
-    </w:p>
-    <w:p>
-      <w:pPr>
-        <w:tabs>
-          <w:tab w:val="left" w:pos="839"/>
-          <w:tab w:val="left" w:pos="841"/>
-        </w:tabs>
-        <w:spacing w:before="6" w:line="276" w:lineRule="auto"/>
-        <w:ind w:left="120" w:right="-90"/>
+        <w:t>I</w:t>
+      </w:r>
+      <w:r>
         <w:rPr>
           <w:rFonts w:ascii="Varela Round" w:eastAsia="Varela Round" w:hAnsi="Varela Round" w:cs="Varela Round"/>
           <w:sz w:val="24"/>
           <w:szCs w:val="24"/>
           <w:u w:val="single"/>
         </w:rPr>
-      </w:pPr>
-      <w:r>
-        <w:rPr>
-          <w:rFonts w:ascii="Varela Round" w:eastAsia="Varela Round" w:hAnsi="Varela Round" w:cs="Varela Round"/>
-          <w:sz w:val="24"/>
-          <w:szCs w:val="24"/>
-          <w:u w:val="single"/>
-        </w:rPr>
-        <w:t>Deliverables Part V (Presentation)</w:t>
+        <w:t>V (Presentation)</w:t>
       </w:r>
     </w:p>
     <w:p>
@@ -3342,7 +3327,23 @@
           <w:sz w:val="24"/>
           <w:szCs w:val="24"/>
         </w:rPr>
-        <w:t>You are required to do a 5 minutes presentation using PowerPoint slides.</w:t>
+        <w:t>You are required to do a 5</w:t>
+      </w:r>
+      <w:r>
+        <w:rPr>
+          <w:rFonts w:ascii="Varela Round" w:eastAsia="Varela Round" w:hAnsi="Varela Round" w:cs="Varela Round"/>
+          <w:sz w:val="24"/>
+          <w:szCs w:val="24"/>
+        </w:rPr>
+        <w:t>-</w:t>
+      </w:r>
+      <w:r>
+        <w:rPr>
+          <w:rFonts w:ascii="Varela Round" w:eastAsia="Varela Round" w:hAnsi="Varela Round" w:cs="Varela Round"/>
+          <w:sz w:val="24"/>
+          <w:szCs w:val="24"/>
+        </w:rPr>
+        <w:t>minute presentation using PowerPoint slides.</w:t>
       </w:r>
     </w:p>
     <w:p>
@@ -3765,7 +3766,7 @@
                 <w:sz w:val="24"/>
                 <w:szCs w:val="24"/>
               </w:rPr>
-              <w:t>Set up both Gitlab and Heroku with proper naming convention</w:t>
+              <w:t>Set up Gitlab with proper naming convention</w:t>
             </w:r>
           </w:p>
         </w:tc>
@@ -5111,7 +5112,7 @@
                 <w:sz w:val="24"/>
                 <w:szCs w:val="24"/>
               </w:rPr>
-              <w:t>Review history of prediction based on user</w:t>
+              <w:t xml:space="preserve">Review history of prediction </w:t>
             </w:r>
           </w:p>
         </w:tc>
@@ -5293,7 +5294,31 @@
                 <w:sz w:val="24"/>
                 <w:szCs w:val="24"/>
               </w:rPr>
-              <w:t>Remove history record baked on user</w:t>
+              <w:t>Remove history record ba</w:t>
+            </w:r>
+            <w:r>
+              <w:rPr>
+                <w:rFonts w:ascii="Varela Round" w:eastAsia="Varela Round" w:hAnsi="Varela Round" w:cs="Varela Round"/>
+                <w:sz w:val="24"/>
+                <w:szCs w:val="24"/>
+              </w:rPr>
+              <w:t>s</w:t>
+            </w:r>
+            <w:r>
+              <w:rPr>
+                <w:rFonts w:ascii="Varela Round" w:eastAsia="Varela Round" w:hAnsi="Varela Round" w:cs="Varela Round"/>
+                <w:sz w:val="24"/>
+                <w:szCs w:val="24"/>
+              </w:rPr>
+              <w:t>ed on user</w:t>
+            </w:r>
+            <w:r>
+              <w:rPr>
+                <w:rFonts w:ascii="Varela Round" w:eastAsia="Varela Round" w:hAnsi="Varela Round" w:cs="Varela Round"/>
+                <w:sz w:val="24"/>
+                <w:szCs w:val="24"/>
+              </w:rPr>
+              <w:t xml:space="preserve"> selection</w:t>
             </w:r>
           </w:p>
         </w:tc>
@@ -5524,7 +5549,6 @@
           <w:p>
             <w:pPr>
               <w:spacing w:before="3" w:line="257" w:lineRule="auto"/>
-              <w:ind w:left="107"/>
               <w:jc w:val="center"/>
               <w:rPr>
                 <w:rFonts w:ascii="Varela Round" w:eastAsia="Varela Round" w:hAnsi="Varela Round" w:cs="Varela Round"/>
@@ -5748,7 +5772,6 @@
           <w:p>
             <w:pPr>
               <w:spacing w:before="3"/>
-              <w:ind w:left="107"/>
               <w:jc w:val="center"/>
               <w:rPr>
                 <w:rFonts w:ascii="Varela Round" w:eastAsia="Varela Round" w:hAnsi="Varela Round" w:cs="Varela Round"/>
@@ -5885,7 +5908,25 @@
                 <w:sz w:val="24"/>
                 <w:szCs w:val="24"/>
               </w:rPr>
-              <w:t>Setup pytesting for flask</w:t>
+              <w:t xml:space="preserve">Setup </w:t>
+            </w:r>
+            <w:proofErr w:type="spellStart"/>
+            <w:r>
+              <w:rPr>
+                <w:rFonts w:ascii="Varela Round" w:eastAsia="Varela Round" w:hAnsi="Varela Round" w:cs="Varela Round"/>
+                <w:sz w:val="24"/>
+                <w:szCs w:val="24"/>
+              </w:rPr>
+              <w:t>pytesting</w:t>
+            </w:r>
+            <w:proofErr w:type="spellEnd"/>
+            <w:r>
+              <w:rPr>
+                <w:rFonts w:ascii="Varela Round" w:eastAsia="Varela Round" w:hAnsi="Varela Round" w:cs="Varela Round"/>
+                <w:sz w:val="24"/>
+                <w:szCs w:val="24"/>
+              </w:rPr>
+              <w:t xml:space="preserve"> for flask</w:t>
             </w:r>
           </w:p>
         </w:tc>
@@ -5896,7 +5937,6 @@
           <w:p>
             <w:pPr>
               <w:spacing w:before="3"/>
-              <w:ind w:left="107"/>
               <w:jc w:val="center"/>
               <w:rPr>
                 <w:rFonts w:ascii="Varela Round" w:eastAsia="Varela Round" w:hAnsi="Varela Round" w:cs="Varela Round"/>
@@ -5965,7 +6005,6 @@
           <w:p>
             <w:pPr>
               <w:spacing w:before="3"/>
-              <w:ind w:left="107"/>
               <w:jc w:val="center"/>
               <w:rPr>
                 <w:rFonts w:ascii="Varela Round" w:eastAsia="Varela Round" w:hAnsi="Varela Round" w:cs="Varela Round"/>
@@ -6021,7 +6060,6 @@
           <w:p>
             <w:pPr>
               <w:spacing w:before="4" w:line="257" w:lineRule="auto"/>
-              <w:ind w:left="107"/>
               <w:jc w:val="center"/>
               <w:rPr>
                 <w:rFonts w:ascii="Varela Round" w:eastAsia="Varela Round" w:hAnsi="Varela Round" w:cs="Varela Round"/>
@@ -6084,350 +6122,39 @@
           <w:szCs w:val="24"/>
         </w:rPr>
         <w:lastRenderedPageBreak/>
-        <w:t>Part IV: 5%</w:t>
-      </w:r>
-    </w:p>
-    <w:tbl>
-      <w:tblPr>
-        <w:tblStyle w:val="a2"/>
-        <w:tblW w:w="8289" w:type="dxa"/>
-        <w:tblInd w:w="125" w:type="dxa"/>
-        <w:tblBorders>
-          <w:top w:val="single" w:sz="4" w:space="0" w:color="000000"/>
-          <w:left w:val="single" w:sz="4" w:space="0" w:color="000000"/>
-          <w:bottom w:val="single" w:sz="4" w:space="0" w:color="000000"/>
-          <w:right w:val="single" w:sz="4" w:space="0" w:color="000000"/>
-          <w:insideH w:val="single" w:sz="4" w:space="0" w:color="000000"/>
-          <w:insideV w:val="single" w:sz="4" w:space="0" w:color="000000"/>
-        </w:tblBorders>
-        <w:tblLayout w:type="fixed"/>
-        <w:tblLook w:val="0000" w:firstRow="0" w:lastRow="0" w:firstColumn="0" w:lastColumn="0" w:noHBand="0" w:noVBand="0"/>
-      </w:tblPr>
-      <w:tblGrid>
-        <w:gridCol w:w="1697"/>
-        <w:gridCol w:w="5623"/>
-        <w:gridCol w:w="969"/>
-      </w:tblGrid>
-      <w:tr>
-        <w:trPr>
-          <w:trHeight w:val="280"/>
-        </w:trPr>
-        <w:tc>
-          <w:tcPr>
-            <w:tcW w:w="1697" w:type="dxa"/>
-            <w:shd w:val="clear" w:color="auto" w:fill="D8D8D8"/>
-          </w:tcPr>
-          <w:p>
-            <w:pPr>
-              <w:spacing w:before="3" w:line="257" w:lineRule="auto"/>
-              <w:ind w:left="107"/>
-              <w:rPr>
-                <w:rFonts w:ascii="Varela Round" w:eastAsia="Varela Round" w:hAnsi="Varela Round" w:cs="Varela Round"/>
-                <w:sz w:val="24"/>
-                <w:szCs w:val="24"/>
-              </w:rPr>
-            </w:pPr>
-            <w:r>
-              <w:rPr>
-                <w:rFonts w:ascii="Varela Round" w:eastAsia="Varela Round" w:hAnsi="Varela Round" w:cs="Varela Round"/>
-                <w:sz w:val="24"/>
-                <w:szCs w:val="24"/>
-              </w:rPr>
-              <w:t>Categories</w:t>
-            </w:r>
-          </w:p>
-        </w:tc>
-        <w:tc>
-          <w:tcPr>
-            <w:tcW w:w="5623" w:type="dxa"/>
-            <w:shd w:val="clear" w:color="auto" w:fill="D8D8D8"/>
-          </w:tcPr>
-          <w:p>
-            <w:pPr>
-              <w:spacing w:before="3" w:line="257" w:lineRule="auto"/>
-              <w:ind w:left="107"/>
-              <w:rPr>
-                <w:rFonts w:ascii="Varela Round" w:eastAsia="Varela Round" w:hAnsi="Varela Round" w:cs="Varela Round"/>
-                <w:sz w:val="24"/>
-                <w:szCs w:val="24"/>
-              </w:rPr>
-            </w:pPr>
-            <w:r>
-              <w:rPr>
-                <w:rFonts w:ascii="Varela Round" w:eastAsia="Varela Round" w:hAnsi="Varela Round" w:cs="Varela Round"/>
-                <w:sz w:val="24"/>
-                <w:szCs w:val="24"/>
-              </w:rPr>
-              <w:t>Description</w:t>
-            </w:r>
-          </w:p>
-        </w:tc>
-        <w:tc>
-          <w:tcPr>
-            <w:tcW w:w="969" w:type="dxa"/>
-            <w:shd w:val="clear" w:color="auto" w:fill="D8D8D8"/>
-          </w:tcPr>
-          <w:p>
-            <w:pPr>
-              <w:spacing w:before="3" w:line="257" w:lineRule="auto"/>
-              <w:ind w:left="107"/>
-              <w:jc w:val="center"/>
-              <w:rPr>
-                <w:rFonts w:ascii="Varela Round" w:eastAsia="Varela Round" w:hAnsi="Varela Round" w:cs="Varela Round"/>
-                <w:sz w:val="24"/>
-                <w:szCs w:val="24"/>
-              </w:rPr>
-            </w:pPr>
-            <w:r>
-              <w:rPr>
-                <w:rFonts w:ascii="Varela Round" w:eastAsia="Varela Round" w:hAnsi="Varela Round" w:cs="Varela Round"/>
-                <w:sz w:val="24"/>
-                <w:szCs w:val="24"/>
-              </w:rPr>
-              <w:t>%</w:t>
-            </w:r>
-          </w:p>
-        </w:tc>
-      </w:tr>
-      <w:tr>
-        <w:trPr>
-          <w:trHeight w:val="280"/>
-        </w:trPr>
-        <w:tc>
-          <w:tcPr>
-            <w:tcW w:w="1697" w:type="dxa"/>
-          </w:tcPr>
-          <w:p>
-            <w:pPr>
-              <w:spacing w:before="3" w:line="259" w:lineRule="auto"/>
-              <w:ind w:left="107"/>
-              <w:rPr>
-                <w:rFonts w:ascii="Varela Round" w:eastAsia="Varela Round" w:hAnsi="Varela Round" w:cs="Varela Round"/>
-                <w:sz w:val="24"/>
-                <w:szCs w:val="24"/>
-              </w:rPr>
-            </w:pPr>
-            <w:r>
-              <w:rPr>
-                <w:rFonts w:ascii="Varela Round" w:eastAsia="Varela Round" w:hAnsi="Varela Round" w:cs="Varela Round"/>
-                <w:sz w:val="24"/>
-                <w:szCs w:val="24"/>
-              </w:rPr>
-              <w:t>CI/CD setup</w:t>
-            </w:r>
-          </w:p>
-        </w:tc>
-        <w:tc>
-          <w:tcPr>
-            <w:tcW w:w="5623" w:type="dxa"/>
-          </w:tcPr>
-          <w:p>
-            <w:pPr>
-              <w:spacing w:before="3" w:line="259" w:lineRule="auto"/>
-              <w:ind w:left="90"/>
-              <w:rPr>
-                <w:rFonts w:ascii="Varela Round" w:eastAsia="Varela Round" w:hAnsi="Varela Round" w:cs="Varela Round"/>
-                <w:sz w:val="24"/>
-                <w:szCs w:val="24"/>
-              </w:rPr>
-            </w:pPr>
-            <w:r>
-              <w:rPr>
-                <w:rFonts w:ascii="Varela Round" w:eastAsia="Varela Round" w:hAnsi="Varela Round" w:cs="Varela Round"/>
-                <w:sz w:val="24"/>
-                <w:szCs w:val="24"/>
-              </w:rPr>
-              <w:t>Write a YAML script to deploy your application to Heroku</w:t>
-            </w:r>
-          </w:p>
-        </w:tc>
-        <w:tc>
-          <w:tcPr>
-            <w:tcW w:w="969" w:type="dxa"/>
-          </w:tcPr>
-          <w:p>
-            <w:pPr>
-              <w:spacing w:before="3" w:line="259" w:lineRule="auto"/>
-              <w:ind w:left="108" w:hanging="107"/>
-              <w:jc w:val="center"/>
-              <w:rPr>
-                <w:rFonts w:ascii="Varela Round" w:eastAsia="Varela Round" w:hAnsi="Varela Round" w:cs="Varela Round"/>
-                <w:sz w:val="24"/>
-                <w:szCs w:val="24"/>
-              </w:rPr>
-            </w:pPr>
-            <w:r>
-              <w:rPr>
-                <w:rFonts w:ascii="Varela Round" w:eastAsia="Varela Round" w:hAnsi="Varela Round" w:cs="Varela Round"/>
-                <w:sz w:val="24"/>
-                <w:szCs w:val="24"/>
-              </w:rPr>
-              <w:t>3</w:t>
-            </w:r>
-          </w:p>
-        </w:tc>
-      </w:tr>
-      <w:tr>
-        <w:trPr>
-          <w:trHeight w:val="560"/>
-        </w:trPr>
-        <w:tc>
-          <w:tcPr>
-            <w:tcW w:w="1697" w:type="dxa"/>
-          </w:tcPr>
-          <w:p>
-            <w:pPr>
-              <w:spacing w:before="3"/>
-              <w:ind w:left="107"/>
-              <w:rPr>
-                <w:rFonts w:ascii="Varela Round" w:eastAsia="Varela Round" w:hAnsi="Varela Round" w:cs="Varela Round"/>
-                <w:sz w:val="24"/>
-                <w:szCs w:val="24"/>
-              </w:rPr>
-            </w:pPr>
-            <w:r>
-              <w:rPr>
-                <w:rFonts w:ascii="Varela Round" w:eastAsia="Varela Round" w:hAnsi="Varela Round" w:cs="Varela Round"/>
-                <w:sz w:val="24"/>
-                <w:szCs w:val="24"/>
-              </w:rPr>
-              <w:t>Automated testing</w:t>
-            </w:r>
-          </w:p>
-        </w:tc>
-        <w:tc>
-          <w:tcPr>
-            <w:tcW w:w="5623" w:type="dxa"/>
-          </w:tcPr>
-          <w:p>
-            <w:pPr>
-              <w:spacing w:before="3" w:line="280" w:lineRule="auto"/>
-              <w:ind w:left="90" w:right="373"/>
-              <w:rPr>
-                <w:rFonts w:ascii="Varela Round" w:eastAsia="Varela Round" w:hAnsi="Varela Round" w:cs="Varela Round"/>
-                <w:sz w:val="24"/>
-                <w:szCs w:val="24"/>
-              </w:rPr>
-            </w:pPr>
-            <w:r>
-              <w:rPr>
-                <w:rFonts w:ascii="Varela Round" w:eastAsia="Varela Round" w:hAnsi="Varela Round" w:cs="Varela Round"/>
-                <w:sz w:val="24"/>
-                <w:szCs w:val="24"/>
-              </w:rPr>
-              <w:t>Create automated test for your CI/CD process</w:t>
-            </w:r>
-          </w:p>
-        </w:tc>
-        <w:tc>
-          <w:tcPr>
-            <w:tcW w:w="969" w:type="dxa"/>
-          </w:tcPr>
-          <w:p>
-            <w:pPr>
-              <w:spacing w:before="3"/>
-              <w:ind w:left="107"/>
-              <w:jc w:val="center"/>
-              <w:rPr>
-                <w:rFonts w:ascii="Varela Round" w:eastAsia="Varela Round" w:hAnsi="Varela Round" w:cs="Varela Round"/>
-                <w:sz w:val="24"/>
-                <w:szCs w:val="24"/>
-              </w:rPr>
-            </w:pPr>
-            <w:r>
-              <w:rPr>
-                <w:rFonts w:ascii="Varela Round" w:eastAsia="Varela Round" w:hAnsi="Varela Round" w:cs="Varela Round"/>
-                <w:sz w:val="24"/>
-                <w:szCs w:val="24"/>
-              </w:rPr>
-              <w:t>2</w:t>
-            </w:r>
-          </w:p>
-        </w:tc>
-      </w:tr>
-      <w:tr>
-        <w:trPr>
-          <w:trHeight w:val="280"/>
-        </w:trPr>
-        <w:tc>
-          <w:tcPr>
-            <w:tcW w:w="7320" w:type="dxa"/>
-            <w:gridSpan w:val="2"/>
-          </w:tcPr>
-          <w:p>
-            <w:pPr>
-              <w:spacing w:before="4" w:line="257" w:lineRule="auto"/>
-              <w:ind w:right="94" w:hanging="107"/>
-              <w:jc w:val="right"/>
-              <w:rPr>
-                <w:rFonts w:ascii="Varela Round" w:eastAsia="Varela Round" w:hAnsi="Varela Round" w:cs="Varela Round"/>
-                <w:sz w:val="24"/>
-                <w:szCs w:val="24"/>
-              </w:rPr>
-            </w:pPr>
-            <w:r>
-              <w:rPr>
-                <w:rFonts w:ascii="Varela Round" w:eastAsia="Varela Round" w:hAnsi="Varela Round" w:cs="Varela Round"/>
-                <w:sz w:val="24"/>
-                <w:szCs w:val="24"/>
-              </w:rPr>
-              <w:t>TOTAL</w:t>
-            </w:r>
-          </w:p>
-        </w:tc>
-        <w:tc>
-          <w:tcPr>
-            <w:tcW w:w="969" w:type="dxa"/>
-          </w:tcPr>
-          <w:p>
-            <w:pPr>
-              <w:spacing w:before="4" w:line="257" w:lineRule="auto"/>
-              <w:ind w:left="107"/>
-              <w:jc w:val="center"/>
-              <w:rPr>
-                <w:rFonts w:ascii="Varela Round" w:eastAsia="Varela Round" w:hAnsi="Varela Round" w:cs="Varela Round"/>
-                <w:sz w:val="24"/>
-                <w:szCs w:val="24"/>
-              </w:rPr>
-            </w:pPr>
-            <w:r>
-              <w:rPr>
-                <w:rFonts w:ascii="Varela Round" w:eastAsia="Varela Round" w:hAnsi="Varela Round" w:cs="Varela Round"/>
-                <w:sz w:val="24"/>
-                <w:szCs w:val="24"/>
-              </w:rPr>
-              <w:t>5</w:t>
-            </w:r>
-          </w:p>
-        </w:tc>
-      </w:tr>
-    </w:tbl>
-    <w:p>
-      <w:pPr>
-        <w:rPr>
-          <w:rFonts w:ascii="Varela Round" w:eastAsia="Varela Round" w:hAnsi="Varela Round" w:cs="Varela Round"/>
-          <w:sz w:val="26"/>
-          <w:szCs w:val="26"/>
-        </w:rPr>
-      </w:pPr>
-    </w:p>
-    <w:p>
-      <w:pPr>
-        <w:spacing w:after="6"/>
-        <w:ind w:left="120"/>
-        <w:rPr>
-          <w:rFonts w:ascii="Varela Round" w:eastAsia="Varela Round" w:hAnsi="Varela Round" w:cs="Varela Round"/>
-          <w:sz w:val="24"/>
-          <w:szCs w:val="24"/>
-        </w:rPr>
-      </w:pPr>
-      <w:r>
-        <w:rPr>
-          <w:rFonts w:ascii="Varela Round" w:eastAsia="Varela Round" w:hAnsi="Varela Round" w:cs="Varela Round"/>
-          <w:sz w:val="24"/>
-          <w:szCs w:val="24"/>
-        </w:rPr>
-        <w:t>Part V: 5%</w:t>
+        <w:t xml:space="preserve">Part </w:t>
+      </w:r>
+      <w:r>
+        <w:rPr>
+          <w:rFonts w:ascii="Varela Round" w:eastAsia="Varela Round" w:hAnsi="Varela Round" w:cs="Varela Round"/>
+          <w:sz w:val="24"/>
+          <w:szCs w:val="24"/>
+        </w:rPr>
+        <w:t>I</w:t>
+      </w:r>
+      <w:r>
+        <w:rPr>
+          <w:rFonts w:ascii="Varela Round" w:eastAsia="Varela Round" w:hAnsi="Varela Round" w:cs="Varela Round"/>
+          <w:sz w:val="24"/>
+          <w:szCs w:val="24"/>
+        </w:rPr>
+        <w:t xml:space="preserve">V: </w:t>
+      </w:r>
+      <w:r>
+        <w:rPr>
+          <w:rFonts w:ascii="Varela Round" w:eastAsia="Varela Round" w:hAnsi="Varela Round" w:cs="Varela Round"/>
+          <w:sz w:val="24"/>
+          <w:szCs w:val="24"/>
+        </w:rPr>
+        <w:t>10</w:t>
+      </w:r>
+      <w:r>
+        <w:rPr>
+          <w:rFonts w:ascii="Varela Round" w:eastAsia="Varela Round" w:hAnsi="Varela Round" w:cs="Varela Round"/>
+          <w:sz w:val="24"/>
+          <w:szCs w:val="24"/>
+        </w:rPr>
+        <w:t>%</w:t>
       </w:r>
     </w:p>
     <w:tbl>
@@ -6513,7 +6240,6 @@
           <w:p>
             <w:pPr>
               <w:spacing w:before="3" w:line="257" w:lineRule="auto"/>
-              <w:ind w:left="107"/>
               <w:jc w:val="center"/>
               <w:rPr>
                 <w:rFonts w:ascii="Varela Round" w:eastAsia="Varela Round" w:hAnsi="Varela Round" w:cs="Varela Round"/>
@@ -6617,7 +6343,7 @@
                 <w:sz w:val="24"/>
                 <w:szCs w:val="24"/>
               </w:rPr>
-              <w:t>3</w:t>
+              <w:t>5</w:t>
             </w:r>
           </w:p>
         </w:tc>
@@ -6672,7 +6398,6 @@
           <w:p>
             <w:pPr>
               <w:spacing w:before="3"/>
-              <w:ind w:left="107"/>
               <w:jc w:val="center"/>
               <w:rPr>
                 <w:rFonts w:ascii="Varela Round" w:eastAsia="Varela Round" w:hAnsi="Varela Round" w:cs="Varela Round"/>
@@ -6686,7 +6411,7 @@
                 <w:sz w:val="24"/>
                 <w:szCs w:val="24"/>
               </w:rPr>
-              <w:t>2</w:t>
+              <w:t>5</w:t>
             </w:r>
           </w:p>
         </w:tc>
@@ -6728,7 +6453,6 @@
           <w:p>
             <w:pPr>
               <w:spacing w:before="4" w:line="257" w:lineRule="auto"/>
-              <w:ind w:left="107"/>
               <w:jc w:val="center"/>
               <w:rPr>
                 <w:rFonts w:ascii="Varela Round" w:eastAsia="Varela Round" w:hAnsi="Varela Round" w:cs="Varela Round"/>
@@ -6742,7 +6466,7 @@
                 <w:sz w:val="24"/>
                 <w:szCs w:val="24"/>
               </w:rPr>
-              <w:t>5</w:t>
+              <w:t>10</w:t>
             </w:r>
           </w:p>
         </w:tc>
@@ -6766,6 +6490,25 @@
           <w:szCs w:val="24"/>
         </w:rPr>
       </w:pPr>
+    </w:p>
+    <w:p>
+      <w:pPr>
+        <w:pBdr>
+          <w:top w:val="nil"/>
+          <w:left w:val="nil"/>
+          <w:bottom w:val="nil"/>
+          <w:right w:val="nil"/>
+          <w:between w:val="nil"/>
+        </w:pBdr>
+        <w:spacing w:before="1"/>
+        <w:jc w:val="center"/>
+        <w:rPr>
+          <w:rFonts w:ascii="Varela Round" w:eastAsia="Varela Round" w:hAnsi="Varela Round" w:cs="Varela Round"/>
+          <w:color w:val="000000"/>
+          <w:sz w:val="24"/>
+          <w:szCs w:val="24"/>
+        </w:rPr>
+      </w:pPr>
       <w:r>
         <w:rPr>
           <w:rFonts w:ascii="Varela Round" w:eastAsia="Varela Round" w:hAnsi="Varela Round" w:cs="Varela Round"/>
@@ -6777,7 +6520,7 @@
       </w:r>
     </w:p>
     <w:sectPr>
-      <w:headerReference w:type="default" r:id="rId15"/>
+      <w:headerReference w:type="default" r:id="rId11"/>
       <w:type w:val="continuous"/>
       <w:pgSz w:w="11910" w:h="16840"/>
       <w:pgMar w:top="1340" w:right="1680" w:bottom="1220" w:left="1680" w:header="722" w:footer="1038" w:gutter="0"/>
@@ -6788,7 +6531,7 @@
 </file>
 
 <file path=word/endnotes.xml><?xml version="1.0" encoding="utf-8"?>
-<w:endnotes xmlns:wpc="http://schemas.microsoft.com/office/word/2010/wordprocessingCanvas" xmlns:cx="http://schemas.microsoft.com/office/drawing/2014/chartex" xmlns:cx1="http://schemas.microsoft.com/office/drawing/2015/9/8/chartex" xmlns:mc="http://schemas.openxmlformats.org/markup-compatibility/2006" xmlns:o="urn:schemas-microsoft-com:office:office" xmlns:r="http://schemas.openxmlformats.org/officeDocument/2006/relationships" xmlns:m="http://schemas.openxmlformats.org/officeDocument/2006/math" xmlns:v="urn:schemas-microsoft-com:vml" xmlns:wp14="http://schemas.microsoft.com/office/word/2010/wordprocessingDrawing" xmlns:wp="http://schemas.openxmlformats.org/drawingml/2006/wordprocessingDrawing" xmlns:w10="urn:schemas-microsoft-com:office:word" xmlns:w="http://schemas.openxmlformats.org/wordprocessingml/2006/main" xmlns:w14="http://schemas.microsoft.com/office/word/2010/wordml" xmlns:w15="http://schemas.microsoft.com/office/word/2012/wordml" xmlns:w16se="http://schemas.microsoft.com/office/word/2015/wordml/symex" xmlns:wpg="http://schemas.microsoft.com/office/word/2010/wordprocessingGroup" xmlns:wpi="http://schemas.microsoft.com/office/word/2010/wordprocessingInk" xmlns:wne="http://schemas.microsoft.com/office/word/2006/wordml" xmlns:wps="http://schemas.microsoft.com/office/word/2010/wordprocessingShape" mc:Ignorable="w14 w15 w16se wp14">
+<w:endnotes xmlns:wpc="http://schemas.microsoft.com/office/word/2010/wordprocessingCanvas" xmlns:cx="http://schemas.microsoft.com/office/drawing/2014/chartex" xmlns:cx1="http://schemas.microsoft.com/office/drawing/2015/9/8/chartex" xmlns:cx2="http://schemas.microsoft.com/office/drawing/2015/10/21/chartex" xmlns:cx3="http://schemas.microsoft.com/office/drawing/2016/5/9/chartex" xmlns:cx4="http://schemas.microsoft.com/office/drawing/2016/5/10/chartex" xmlns:cx5="http://schemas.microsoft.com/office/drawing/2016/5/11/chartex" xmlns:cx6="http://schemas.microsoft.com/office/drawing/2016/5/12/chartex" xmlns:cx7="http://schemas.microsoft.com/office/drawing/2016/5/13/chartex" xmlns:cx8="http://schemas.microsoft.com/office/drawing/2016/5/14/chartex" xmlns:mc="http://schemas.openxmlformats.org/markup-compatibility/2006" xmlns:aink="http://schemas.microsoft.com/office/drawing/2016/ink" xmlns:am3d="http://schemas.microsoft.com/office/drawing/2017/model3d" xmlns:o="urn:schemas-microsoft-com:office:office" xmlns:r="http://schemas.openxmlformats.org/officeDocument/2006/relationships" xmlns:m="http://schemas.openxmlformats.org/officeDocument/2006/math" xmlns:v="urn:schemas-microsoft-com:vml" xmlns:wp14="http://schemas.microsoft.com/office/word/2010/wordprocessingDrawing" xmlns:wp="http://schemas.openxmlformats.org/drawingml/2006/wordprocessingDrawing" xmlns:w10="urn:schemas-microsoft-com:office:word" xmlns:w="http://schemas.openxmlformats.org/wordprocessingml/2006/main" xmlns:w14="http://schemas.microsoft.com/office/word/2010/wordml" xmlns:w15="http://schemas.microsoft.com/office/word/2012/wordml" xmlns:w16cex="http://schemas.microsoft.com/office/word/2018/wordml/cex" xmlns:w16cid="http://schemas.microsoft.com/office/word/2016/wordml/cid" xmlns:w16="http://schemas.microsoft.com/office/word/2018/wordml" xmlns:w16sdtdh="http://schemas.microsoft.com/office/word/2020/wordml/sdtdatahash" xmlns:w16se="http://schemas.microsoft.com/office/word/2015/wordml/symex" xmlns:wpg="http://schemas.microsoft.com/office/word/2010/wordprocessingGroup" xmlns:wpi="http://schemas.microsoft.com/office/word/2010/wordprocessingInk" xmlns:wne="http://schemas.microsoft.com/office/word/2006/wordml" xmlns:wps="http://schemas.microsoft.com/office/word/2010/wordprocessingShape" mc:Ignorable="w14 w15 w16se w16cid w16 w16cex w16sdtdh wp14">
   <w:endnote w:type="separator" w:id="-1">
     <w:p>
       <w:r>
@@ -6807,17 +6550,7 @@
 </file>
 
 <file path=word/footer1.xml><?xml version="1.0" encoding="utf-8"?>
-<w:ftr xmlns:wpc="http://schemas.microsoft.com/office/word/2010/wordprocessingCanvas" xmlns:cx="http://schemas.microsoft.com/office/drawing/2014/chartex" xmlns:cx1="http://schemas.microsoft.com/office/drawing/2015/9/8/chartex" xmlns:mc="http://schemas.openxmlformats.org/markup-compatibility/2006" xmlns:o="urn:schemas-microsoft-com:office:office" xmlns:r="http://schemas.openxmlformats.org/officeDocument/2006/relationships" xmlns:m="http://schemas.openxmlformats.org/officeDocument/2006/math" xmlns:v="urn:schemas-microsoft-com:vml" xmlns:wp14="http://schemas.microsoft.com/office/word/2010/wordprocessingDrawing" xmlns:wp="http://schemas.openxmlformats.org/drawingml/2006/wordprocessingDrawing" xmlns:w10="urn:schemas-microsoft-com:office:word" xmlns:w="http://schemas.openxmlformats.org/wordprocessingml/2006/main" xmlns:w14="http://schemas.microsoft.com/office/word/2010/wordml" xmlns:w15="http://schemas.microsoft.com/office/word/2012/wordml" xmlns:w16se="http://schemas.microsoft.com/office/word/2015/wordml/symex" xmlns:wpg="http://schemas.microsoft.com/office/word/2010/wordprocessingGroup" xmlns:wpi="http://schemas.microsoft.com/office/word/2010/wordprocessingInk" xmlns:wne="http://schemas.microsoft.com/office/word/2006/wordml" xmlns:wps="http://schemas.microsoft.com/office/word/2010/wordprocessingShape" mc:Ignorable="w14 w15 w16se wp14">
-  <w:p>
-    <w:pPr>
-      <w:pStyle w:val="Footer"/>
-    </w:pPr>
-  </w:p>
-</w:ftr>
-</file>
-
-<file path=word/footer2.xml><?xml version="1.0" encoding="utf-8"?>
-<w:ftr xmlns:wpc="http://schemas.microsoft.com/office/word/2010/wordprocessingCanvas" xmlns:cx="http://schemas.microsoft.com/office/drawing/2014/chartex" xmlns:cx1="http://schemas.microsoft.com/office/drawing/2015/9/8/chartex" xmlns:mc="http://schemas.openxmlformats.org/markup-compatibility/2006" xmlns:o="urn:schemas-microsoft-com:office:office" xmlns:r="http://schemas.openxmlformats.org/officeDocument/2006/relationships" xmlns:m="http://schemas.openxmlformats.org/officeDocument/2006/math" xmlns:v="urn:schemas-microsoft-com:vml" xmlns:wp14="http://schemas.microsoft.com/office/word/2010/wordprocessingDrawing" xmlns:wp="http://schemas.openxmlformats.org/drawingml/2006/wordprocessingDrawing" xmlns:w10="urn:schemas-microsoft-com:office:word" xmlns:w="http://schemas.openxmlformats.org/wordprocessingml/2006/main" xmlns:w14="http://schemas.microsoft.com/office/word/2010/wordml" xmlns:w15="http://schemas.microsoft.com/office/word/2012/wordml" xmlns:w16se="http://schemas.microsoft.com/office/word/2015/wordml/symex" xmlns:wpg="http://schemas.microsoft.com/office/word/2010/wordprocessingGroup" xmlns:wpi="http://schemas.microsoft.com/office/word/2010/wordprocessingInk" xmlns:wne="http://schemas.microsoft.com/office/word/2006/wordml" xmlns:wps="http://schemas.microsoft.com/office/word/2010/wordprocessingShape" mc:Ignorable="w14 w15 w16se wp14">
+<w:ftr xmlns:wpc="http://schemas.microsoft.com/office/word/2010/wordprocessingCanvas" xmlns:cx="http://schemas.microsoft.com/office/drawing/2014/chartex" xmlns:cx1="http://schemas.microsoft.com/office/drawing/2015/9/8/chartex" xmlns:cx2="http://schemas.microsoft.com/office/drawing/2015/10/21/chartex" xmlns:cx3="http://schemas.microsoft.com/office/drawing/2016/5/9/chartex" xmlns:cx4="http://schemas.microsoft.com/office/drawing/2016/5/10/chartex" xmlns:cx5="http://schemas.microsoft.com/office/drawing/2016/5/11/chartex" xmlns:cx6="http://schemas.microsoft.com/office/drawing/2016/5/12/chartex" xmlns:cx7="http://schemas.microsoft.com/office/drawing/2016/5/13/chartex" xmlns:cx8="http://schemas.microsoft.com/office/drawing/2016/5/14/chartex" xmlns:mc="http://schemas.openxmlformats.org/markup-compatibility/2006" xmlns:aink="http://schemas.microsoft.com/office/drawing/2016/ink" xmlns:am3d="http://schemas.microsoft.com/office/drawing/2017/model3d" xmlns:o="urn:schemas-microsoft-com:office:office" xmlns:r="http://schemas.openxmlformats.org/officeDocument/2006/relationships" xmlns:m="http://schemas.openxmlformats.org/officeDocument/2006/math" xmlns:v="urn:schemas-microsoft-com:vml" xmlns:wp14="http://schemas.microsoft.com/office/word/2010/wordprocessingDrawing" xmlns:wp="http://schemas.openxmlformats.org/drawingml/2006/wordprocessingDrawing" xmlns:w10="urn:schemas-microsoft-com:office:word" xmlns:w="http://schemas.openxmlformats.org/wordprocessingml/2006/main" xmlns:w14="http://schemas.microsoft.com/office/word/2010/wordml" xmlns:w15="http://schemas.microsoft.com/office/word/2012/wordml" xmlns:w16cex="http://schemas.microsoft.com/office/word/2018/wordml/cex" xmlns:w16cid="http://schemas.microsoft.com/office/word/2016/wordml/cid" xmlns:w16="http://schemas.microsoft.com/office/word/2018/wordml" xmlns:w16sdtdh="http://schemas.microsoft.com/office/word/2020/wordml/sdtdatahash" xmlns:w16se="http://schemas.microsoft.com/office/word/2015/wordml/symex" xmlns:wpg="http://schemas.microsoft.com/office/word/2010/wordprocessingGroup" xmlns:wpi="http://schemas.microsoft.com/office/word/2010/wordprocessingInk" xmlns:wne="http://schemas.microsoft.com/office/word/2006/wordml" xmlns:wps="http://schemas.microsoft.com/office/word/2010/wordprocessingShape" mc:Ignorable="w14 w15 w16se w16cid w16 w16cex w16sdtdh wp14">
   <w:p>
     <w:pPr>
       <w:pBdr>
@@ -6827,7 +6560,9 @@
         <w:right w:val="nil"/>
         <w:between w:val="nil"/>
       </w:pBdr>
-      <w:jc w:val="right"/>
+      <w:tabs>
+        <w:tab w:val="left" w:pos="7513"/>
+      </w:tabs>
       <w:rPr>
         <w:rFonts w:ascii="Varela Round" w:eastAsia="Varela Round" w:hAnsi="Varela Round" w:cs="Varela Round"/>
         <w:color w:val="000000"/>
@@ -6835,6 +6570,23 @@
         <w:szCs w:val="20"/>
       </w:rPr>
     </w:pPr>
+    <w:r>
+      <w:rPr>
+        <w:rFonts w:ascii="Varela Round" w:eastAsia="Varela Round" w:hAnsi="Varela Round" w:cs="Varela Round"/>
+        <w:sz w:val="20"/>
+        <w:szCs w:val="20"/>
+      </w:rPr>
+      <w:t xml:space="preserve">Version: 2 (AY2122s2) </w:t>
+    </w:r>
+    <w:r>
+      <w:rPr>
+        <w:rFonts w:ascii="Varela Round" w:eastAsia="Varela Round" w:hAnsi="Varela Round" w:cs="Varela Round"/>
+        <w:sz w:val="20"/>
+        <w:szCs w:val="20"/>
+      </w:rPr>
+      <w:tab/>
+      <w:t xml:space="preserve">Page </w:t>
+    </w:r>
     <w:r>
       <w:rPr>
         <w:rFonts w:ascii="Varela Round" w:eastAsia="Varela Round" w:hAnsi="Varela Round" w:cs="Varela Round"/>
@@ -6929,18 +6681,8 @@
 </w:ftr>
 </file>
 
-<file path=word/footer3.xml><?xml version="1.0" encoding="utf-8"?>
-<w:ftr xmlns:wpc="http://schemas.microsoft.com/office/word/2010/wordprocessingCanvas" xmlns:cx="http://schemas.microsoft.com/office/drawing/2014/chartex" xmlns:cx1="http://schemas.microsoft.com/office/drawing/2015/9/8/chartex" xmlns:mc="http://schemas.openxmlformats.org/markup-compatibility/2006" xmlns:o="urn:schemas-microsoft-com:office:office" xmlns:r="http://schemas.openxmlformats.org/officeDocument/2006/relationships" xmlns:m="http://schemas.openxmlformats.org/officeDocument/2006/math" xmlns:v="urn:schemas-microsoft-com:vml" xmlns:wp14="http://schemas.microsoft.com/office/word/2010/wordprocessingDrawing" xmlns:wp="http://schemas.openxmlformats.org/drawingml/2006/wordprocessingDrawing" xmlns:w10="urn:schemas-microsoft-com:office:word" xmlns:w="http://schemas.openxmlformats.org/wordprocessingml/2006/main" xmlns:w14="http://schemas.microsoft.com/office/word/2010/wordml" xmlns:w15="http://schemas.microsoft.com/office/word/2012/wordml" xmlns:w16se="http://schemas.microsoft.com/office/word/2015/wordml/symex" xmlns:wpg="http://schemas.microsoft.com/office/word/2010/wordprocessingGroup" xmlns:wpi="http://schemas.microsoft.com/office/word/2010/wordprocessingInk" xmlns:wne="http://schemas.microsoft.com/office/word/2006/wordml" xmlns:wps="http://schemas.microsoft.com/office/word/2010/wordprocessingShape" mc:Ignorable="w14 w15 w16se wp14">
-  <w:p>
-    <w:pPr>
-      <w:pStyle w:val="Footer"/>
-    </w:pPr>
-  </w:p>
-</w:ftr>
-</file>
-
 <file path=word/footnotes.xml><?xml version="1.0" encoding="utf-8"?>
-<w:footnotes xmlns:wpc="http://schemas.microsoft.com/office/word/2010/wordprocessingCanvas" xmlns:cx="http://schemas.microsoft.com/office/drawing/2014/chartex" xmlns:cx1="http://schemas.microsoft.com/office/drawing/2015/9/8/chartex" xmlns:mc="http://schemas.openxmlformats.org/markup-compatibility/2006" xmlns:o="urn:schemas-microsoft-com:office:office" xmlns:r="http://schemas.openxmlformats.org/officeDocument/2006/relationships" xmlns:m="http://schemas.openxmlformats.org/officeDocument/2006/math" xmlns:v="urn:schemas-microsoft-com:vml" xmlns:wp14="http://schemas.microsoft.com/office/word/2010/wordprocessingDrawing" xmlns:wp="http://schemas.openxmlformats.org/drawingml/2006/wordprocessingDrawing" xmlns:w10="urn:schemas-microsoft-com:office:word" xmlns:w="http://schemas.openxmlformats.org/wordprocessingml/2006/main" xmlns:w14="http://schemas.microsoft.com/office/word/2010/wordml" xmlns:w15="http://schemas.microsoft.com/office/word/2012/wordml" xmlns:w16se="http://schemas.microsoft.com/office/word/2015/wordml/symex" xmlns:wpg="http://schemas.microsoft.com/office/word/2010/wordprocessingGroup" xmlns:wpi="http://schemas.microsoft.com/office/word/2010/wordprocessingInk" xmlns:wne="http://schemas.microsoft.com/office/word/2006/wordml" xmlns:wps="http://schemas.microsoft.com/office/word/2010/wordprocessingShape" mc:Ignorable="w14 w15 w16se wp14">
+<w:footnotes xmlns:wpc="http://schemas.microsoft.com/office/word/2010/wordprocessingCanvas" xmlns:cx="http://schemas.microsoft.com/office/drawing/2014/chartex" xmlns:cx1="http://schemas.microsoft.com/office/drawing/2015/9/8/chartex" xmlns:cx2="http://schemas.microsoft.com/office/drawing/2015/10/21/chartex" xmlns:cx3="http://schemas.microsoft.com/office/drawing/2016/5/9/chartex" xmlns:cx4="http://schemas.microsoft.com/office/drawing/2016/5/10/chartex" xmlns:cx5="http://schemas.microsoft.com/office/drawing/2016/5/11/chartex" xmlns:cx6="http://schemas.microsoft.com/office/drawing/2016/5/12/chartex" xmlns:cx7="http://schemas.microsoft.com/office/drawing/2016/5/13/chartex" xmlns:cx8="http://schemas.microsoft.com/office/drawing/2016/5/14/chartex" xmlns:mc="http://schemas.openxmlformats.org/markup-compatibility/2006" xmlns:aink="http://schemas.microsoft.com/office/drawing/2016/ink" xmlns:am3d="http://schemas.microsoft.com/office/drawing/2017/model3d" xmlns:o="urn:schemas-microsoft-com:office:office" xmlns:r="http://schemas.openxmlformats.org/officeDocument/2006/relationships" xmlns:m="http://schemas.openxmlformats.org/officeDocument/2006/math" xmlns:v="urn:schemas-microsoft-com:vml" xmlns:wp14="http://schemas.microsoft.com/office/word/2010/wordprocessingDrawing" xmlns:wp="http://schemas.openxmlformats.org/drawingml/2006/wordprocessingDrawing" xmlns:w10="urn:schemas-microsoft-com:office:word" xmlns:w="http://schemas.openxmlformats.org/wordprocessingml/2006/main" xmlns:w14="http://schemas.microsoft.com/office/word/2010/wordml" xmlns:w15="http://schemas.microsoft.com/office/word/2012/wordml" xmlns:w16cex="http://schemas.microsoft.com/office/word/2018/wordml/cex" xmlns:w16cid="http://schemas.microsoft.com/office/word/2016/wordml/cid" xmlns:w16="http://schemas.microsoft.com/office/word/2018/wordml" xmlns:w16sdtdh="http://schemas.microsoft.com/office/word/2020/wordml/sdtdatahash" xmlns:w16se="http://schemas.microsoft.com/office/word/2015/wordml/symex" xmlns:wpg="http://schemas.microsoft.com/office/word/2010/wordprocessingGroup" xmlns:wpi="http://schemas.microsoft.com/office/word/2010/wordprocessingInk" xmlns:wne="http://schemas.microsoft.com/office/word/2006/wordml" xmlns:wps="http://schemas.microsoft.com/office/word/2010/wordprocessingShape" mc:Ignorable="w14 w15 w16se w16cid w16 w16cex w16sdtdh wp14">
   <w:footnote w:type="separator" w:id="-1">
     <w:p>
       <w:r>
@@ -6959,17 +6701,7 @@
 </file>
 
 <file path=word/header1.xml><?xml version="1.0" encoding="utf-8"?>
-<w:hdr xmlns:wpc="http://schemas.microsoft.com/office/word/2010/wordprocessingCanvas" xmlns:cx="http://schemas.microsoft.com/office/drawing/2014/chartex" xmlns:cx1="http://schemas.microsoft.com/office/drawing/2015/9/8/chartex" xmlns:mc="http://schemas.openxmlformats.org/markup-compatibility/2006" xmlns:o="urn:schemas-microsoft-com:office:office" xmlns:r="http://schemas.openxmlformats.org/officeDocument/2006/relationships" xmlns:m="http://schemas.openxmlformats.org/officeDocument/2006/math" xmlns:v="urn:schemas-microsoft-com:vml" xmlns:wp14="http://schemas.microsoft.com/office/word/2010/wordprocessingDrawing" xmlns:wp="http://schemas.openxmlformats.org/drawingml/2006/wordprocessingDrawing" xmlns:w10="urn:schemas-microsoft-com:office:word" xmlns:w="http://schemas.openxmlformats.org/wordprocessingml/2006/main" xmlns:w14="http://schemas.microsoft.com/office/word/2010/wordml" xmlns:w15="http://schemas.microsoft.com/office/word/2012/wordml" xmlns:w16se="http://schemas.microsoft.com/office/word/2015/wordml/symex" xmlns:wpg="http://schemas.microsoft.com/office/word/2010/wordprocessingGroup" xmlns:wpi="http://schemas.microsoft.com/office/word/2010/wordprocessingInk" xmlns:wne="http://schemas.microsoft.com/office/word/2006/wordml" xmlns:wps="http://schemas.microsoft.com/office/word/2010/wordprocessingShape" mc:Ignorable="w14 w15 w16se wp14">
-  <w:p>
-    <w:pPr>
-      <w:pStyle w:val="Header"/>
-    </w:pPr>
-  </w:p>
-</w:hdr>
-</file>
-
-<file path=word/header2.xml><?xml version="1.0" encoding="utf-8"?>
-<w:hdr xmlns:wpc="http://schemas.microsoft.com/office/word/2010/wordprocessingCanvas" xmlns:cx="http://schemas.microsoft.com/office/drawing/2014/chartex" xmlns:cx1="http://schemas.microsoft.com/office/drawing/2015/9/8/chartex" xmlns:mc="http://schemas.openxmlformats.org/markup-compatibility/2006" xmlns:o="urn:schemas-microsoft-com:office:office" xmlns:r="http://schemas.openxmlformats.org/officeDocument/2006/relationships" xmlns:m="http://schemas.openxmlformats.org/officeDocument/2006/math" xmlns:v="urn:schemas-microsoft-com:vml" xmlns:wp14="http://schemas.microsoft.com/office/word/2010/wordprocessingDrawing" xmlns:wp="http://schemas.openxmlformats.org/drawingml/2006/wordprocessingDrawing" xmlns:w10="urn:schemas-microsoft-com:office:word" xmlns:w="http://schemas.openxmlformats.org/wordprocessingml/2006/main" xmlns:w14="http://schemas.microsoft.com/office/word/2010/wordml" xmlns:w15="http://schemas.microsoft.com/office/word/2012/wordml" xmlns:w16se="http://schemas.microsoft.com/office/word/2015/wordml/symex" xmlns:wpg="http://schemas.microsoft.com/office/word/2010/wordprocessingGroup" xmlns:wpi="http://schemas.microsoft.com/office/word/2010/wordprocessingInk" xmlns:wne="http://schemas.microsoft.com/office/word/2006/wordml" xmlns:wps="http://schemas.microsoft.com/office/word/2010/wordprocessingShape" mc:Ignorable="w14 w15 w16se wp14">
+<w:hdr xmlns:wpc="http://schemas.microsoft.com/office/word/2010/wordprocessingCanvas" xmlns:cx="http://schemas.microsoft.com/office/drawing/2014/chartex" xmlns:cx1="http://schemas.microsoft.com/office/drawing/2015/9/8/chartex" xmlns:cx2="http://schemas.microsoft.com/office/drawing/2015/10/21/chartex" xmlns:cx3="http://schemas.microsoft.com/office/drawing/2016/5/9/chartex" xmlns:cx4="http://schemas.microsoft.com/office/drawing/2016/5/10/chartex" xmlns:cx5="http://schemas.microsoft.com/office/drawing/2016/5/11/chartex" xmlns:cx6="http://schemas.microsoft.com/office/drawing/2016/5/12/chartex" xmlns:cx7="http://schemas.microsoft.com/office/drawing/2016/5/13/chartex" xmlns:cx8="http://schemas.microsoft.com/office/drawing/2016/5/14/chartex" xmlns:mc="http://schemas.openxmlformats.org/markup-compatibility/2006" xmlns:aink="http://schemas.microsoft.com/office/drawing/2016/ink" xmlns:am3d="http://schemas.microsoft.com/office/drawing/2017/model3d" xmlns:o="urn:schemas-microsoft-com:office:office" xmlns:r="http://schemas.openxmlformats.org/officeDocument/2006/relationships" xmlns:m="http://schemas.openxmlformats.org/officeDocument/2006/math" xmlns:v="urn:schemas-microsoft-com:vml" xmlns:wp14="http://schemas.microsoft.com/office/word/2010/wordprocessingDrawing" xmlns:wp="http://schemas.openxmlformats.org/drawingml/2006/wordprocessingDrawing" xmlns:w10="urn:schemas-microsoft-com:office:word" xmlns:w="http://schemas.openxmlformats.org/wordprocessingml/2006/main" xmlns:w14="http://schemas.microsoft.com/office/word/2010/wordml" xmlns:w15="http://schemas.microsoft.com/office/word/2012/wordml" xmlns:w16cex="http://schemas.microsoft.com/office/word/2018/wordml/cex" xmlns:w16cid="http://schemas.microsoft.com/office/word/2016/wordml/cid" xmlns:w16="http://schemas.microsoft.com/office/word/2018/wordml" xmlns:w16sdtdh="http://schemas.microsoft.com/office/word/2020/wordml/sdtdatahash" xmlns:w16se="http://schemas.microsoft.com/office/word/2015/wordml/symex" xmlns:wpg="http://schemas.microsoft.com/office/word/2010/wordprocessingGroup" xmlns:wpi="http://schemas.microsoft.com/office/word/2010/wordprocessingInk" xmlns:wne="http://schemas.microsoft.com/office/word/2006/wordml" xmlns:wps="http://schemas.microsoft.com/office/word/2010/wordprocessingShape" mc:Ignorable="w14 w15 w16se w16cid w16 w16cex w16sdtdh wp14">
   <w:p>
     <w:pPr>
       <w:pBdr>
@@ -6992,7 +6724,7 @@
       <mc:AlternateContent>
         <mc:Choice Requires="wpg">
           <w:drawing>
-            <wp:anchor distT="0" distB="0" distL="114300" distR="114300" simplePos="0" relativeHeight="251658240" behindDoc="0" locked="0" layoutInCell="1" hidden="0" allowOverlap="1">
+            <wp:anchor distT="0" distB="0" distL="114300" distR="114300" simplePos="0" relativeHeight="251658240" behindDoc="0" locked="0" layoutInCell="1" hidden="0" allowOverlap="1" wp14:anchorId="6474E781" wp14:editId="6474E782">
               <wp:simplePos x="0" y="0"/>
               <wp:positionH relativeFrom="column">
                 <wp:posOffset>-952499</wp:posOffset>
@@ -7130,24 +6862,14 @@
 </w:hdr>
 </file>
 
-<file path=word/header3.xml><?xml version="1.0" encoding="utf-8"?>
-<w:hdr xmlns:wpc="http://schemas.microsoft.com/office/word/2010/wordprocessingCanvas" xmlns:cx="http://schemas.microsoft.com/office/drawing/2014/chartex" xmlns:cx1="http://schemas.microsoft.com/office/drawing/2015/9/8/chartex" xmlns:mc="http://schemas.openxmlformats.org/markup-compatibility/2006" xmlns:o="urn:schemas-microsoft-com:office:office" xmlns:r="http://schemas.openxmlformats.org/officeDocument/2006/relationships" xmlns:m="http://schemas.openxmlformats.org/officeDocument/2006/math" xmlns:v="urn:schemas-microsoft-com:vml" xmlns:wp14="http://schemas.microsoft.com/office/word/2010/wordprocessingDrawing" xmlns:wp="http://schemas.openxmlformats.org/drawingml/2006/wordprocessingDrawing" xmlns:w10="urn:schemas-microsoft-com:office:word" xmlns:w="http://schemas.openxmlformats.org/wordprocessingml/2006/main" xmlns:w14="http://schemas.microsoft.com/office/word/2010/wordml" xmlns:w15="http://schemas.microsoft.com/office/word/2012/wordml" xmlns:w16se="http://schemas.microsoft.com/office/word/2015/wordml/symex" xmlns:wpg="http://schemas.microsoft.com/office/word/2010/wordprocessingGroup" xmlns:wpi="http://schemas.microsoft.com/office/word/2010/wordprocessingInk" xmlns:wne="http://schemas.microsoft.com/office/word/2006/wordml" xmlns:wps="http://schemas.microsoft.com/office/word/2010/wordprocessingShape" mc:Ignorable="w14 w15 w16se wp14">
-  <w:p>
-    <w:pPr>
-      <w:pStyle w:val="Header"/>
-    </w:pPr>
-  </w:p>
-</w:hdr>
-</file>
-
-<file path=word/header4.xml><?xml version="1.0" encoding="utf-8"?>
-<w:hdr xmlns:wpc="http://schemas.microsoft.com/office/word/2010/wordprocessingCanvas" xmlns:cx="http://schemas.microsoft.com/office/drawing/2014/chartex" xmlns:cx1="http://schemas.microsoft.com/office/drawing/2015/9/8/chartex" xmlns:mc="http://schemas.openxmlformats.org/markup-compatibility/2006" xmlns:o="urn:schemas-microsoft-com:office:office" xmlns:r="http://schemas.openxmlformats.org/officeDocument/2006/relationships" xmlns:m="http://schemas.openxmlformats.org/officeDocument/2006/math" xmlns:v="urn:schemas-microsoft-com:vml" xmlns:wp14="http://schemas.microsoft.com/office/word/2010/wordprocessingDrawing" xmlns:wp="http://schemas.openxmlformats.org/drawingml/2006/wordprocessingDrawing" xmlns:w10="urn:schemas-microsoft-com:office:word" xmlns:w="http://schemas.openxmlformats.org/wordprocessingml/2006/main" xmlns:w14="http://schemas.microsoft.com/office/word/2010/wordml" xmlns:w15="http://schemas.microsoft.com/office/word/2012/wordml" xmlns:w16se="http://schemas.microsoft.com/office/word/2015/wordml/symex" xmlns:wpg="http://schemas.microsoft.com/office/word/2010/wordprocessingGroup" xmlns:wpi="http://schemas.microsoft.com/office/word/2010/wordprocessingInk" xmlns:wne="http://schemas.microsoft.com/office/word/2006/wordml" xmlns:wps="http://schemas.microsoft.com/office/word/2010/wordprocessingShape" mc:Ignorable="w14 w15 w16se wp14">
+<file path=word/header2.xml><?xml version="1.0" encoding="utf-8"?>
+<w:hdr xmlns:wpc="http://schemas.microsoft.com/office/word/2010/wordprocessingCanvas" xmlns:cx="http://schemas.microsoft.com/office/drawing/2014/chartex" xmlns:cx1="http://schemas.microsoft.com/office/drawing/2015/9/8/chartex" xmlns:cx2="http://schemas.microsoft.com/office/drawing/2015/10/21/chartex" xmlns:cx3="http://schemas.microsoft.com/office/drawing/2016/5/9/chartex" xmlns:cx4="http://schemas.microsoft.com/office/drawing/2016/5/10/chartex" xmlns:cx5="http://schemas.microsoft.com/office/drawing/2016/5/11/chartex" xmlns:cx6="http://schemas.microsoft.com/office/drawing/2016/5/12/chartex" xmlns:cx7="http://schemas.microsoft.com/office/drawing/2016/5/13/chartex" xmlns:cx8="http://schemas.microsoft.com/office/drawing/2016/5/14/chartex" xmlns:mc="http://schemas.openxmlformats.org/markup-compatibility/2006" xmlns:aink="http://schemas.microsoft.com/office/drawing/2016/ink" xmlns:am3d="http://schemas.microsoft.com/office/drawing/2017/model3d" xmlns:o="urn:schemas-microsoft-com:office:office" xmlns:r="http://schemas.openxmlformats.org/officeDocument/2006/relationships" xmlns:m="http://schemas.openxmlformats.org/officeDocument/2006/math" xmlns:v="urn:schemas-microsoft-com:vml" xmlns:wp14="http://schemas.microsoft.com/office/word/2010/wordprocessingDrawing" xmlns:wp="http://schemas.openxmlformats.org/drawingml/2006/wordprocessingDrawing" xmlns:w10="urn:schemas-microsoft-com:office:word" xmlns:w="http://schemas.openxmlformats.org/wordprocessingml/2006/main" xmlns:w14="http://schemas.microsoft.com/office/word/2010/wordml" xmlns:w15="http://schemas.microsoft.com/office/word/2012/wordml" xmlns:w16cex="http://schemas.microsoft.com/office/word/2018/wordml/cex" xmlns:w16cid="http://schemas.microsoft.com/office/word/2016/wordml/cid" xmlns:w16="http://schemas.microsoft.com/office/word/2018/wordml" xmlns:w16sdtdh="http://schemas.microsoft.com/office/word/2020/wordml/sdtdatahash" xmlns:w16se="http://schemas.microsoft.com/office/word/2015/wordml/symex" xmlns:wpg="http://schemas.microsoft.com/office/word/2010/wordprocessingGroup" xmlns:wpi="http://schemas.microsoft.com/office/word/2010/wordprocessingInk" xmlns:wne="http://schemas.microsoft.com/office/word/2006/wordml" xmlns:wps="http://schemas.microsoft.com/office/word/2010/wordprocessingShape" mc:Ignorable="w14 w15 w16se w16cid w16 w16cex w16sdtdh wp14">
   <w:p/>
 </w:hdr>
 </file>
 
 <file path=word/numbering.xml><?xml version="1.0" encoding="utf-8"?>
-<w:numbering xmlns:wpc="http://schemas.microsoft.com/office/word/2010/wordprocessingCanvas" xmlns:cx="http://schemas.microsoft.com/office/drawing/2014/chartex" xmlns:cx1="http://schemas.microsoft.com/office/drawing/2015/9/8/chartex" xmlns:mc="http://schemas.openxmlformats.org/markup-compatibility/2006" xmlns:o="urn:schemas-microsoft-com:office:office" xmlns:r="http://schemas.openxmlformats.org/officeDocument/2006/relationships" xmlns:m="http://schemas.openxmlformats.org/officeDocument/2006/math" xmlns:v="urn:schemas-microsoft-com:vml" xmlns:wp14="http://schemas.microsoft.com/office/word/2010/wordprocessingDrawing" xmlns:wp="http://schemas.openxmlformats.org/drawingml/2006/wordprocessingDrawing" xmlns:w10="urn:schemas-microsoft-com:office:word" xmlns:w="http://schemas.openxmlformats.org/wordprocessingml/2006/main" xmlns:w14="http://schemas.microsoft.com/office/word/2010/wordml" xmlns:w15="http://schemas.microsoft.com/office/word/2012/wordml" xmlns:w16se="http://schemas.microsoft.com/office/word/2015/wordml/symex" xmlns:wpg="http://schemas.microsoft.com/office/word/2010/wordprocessingGroup" xmlns:wpi="http://schemas.microsoft.com/office/word/2010/wordprocessingInk" xmlns:wne="http://schemas.microsoft.com/office/word/2006/wordml" xmlns:wps="http://schemas.microsoft.com/office/word/2010/wordprocessingShape" mc:Ignorable="w14 w15 w16se wp14">
+<w:numbering xmlns:wpc="http://schemas.microsoft.com/office/word/2010/wordprocessingCanvas" xmlns:cx="http://schemas.microsoft.com/office/drawing/2014/chartex" xmlns:cx1="http://schemas.microsoft.com/office/drawing/2015/9/8/chartex" xmlns:cx2="http://schemas.microsoft.com/office/drawing/2015/10/21/chartex" xmlns:cx3="http://schemas.microsoft.com/office/drawing/2016/5/9/chartex" xmlns:cx4="http://schemas.microsoft.com/office/drawing/2016/5/10/chartex" xmlns:cx5="http://schemas.microsoft.com/office/drawing/2016/5/11/chartex" xmlns:cx6="http://schemas.microsoft.com/office/drawing/2016/5/12/chartex" xmlns:cx7="http://schemas.microsoft.com/office/drawing/2016/5/13/chartex" xmlns:cx8="http://schemas.microsoft.com/office/drawing/2016/5/14/chartex" xmlns:mc="http://schemas.openxmlformats.org/markup-compatibility/2006" xmlns:aink="http://schemas.microsoft.com/office/drawing/2016/ink" xmlns:am3d="http://schemas.microsoft.com/office/drawing/2017/model3d" xmlns:o="urn:schemas-microsoft-com:office:office" xmlns:r="http://schemas.openxmlformats.org/officeDocument/2006/relationships" xmlns:m="http://schemas.openxmlformats.org/officeDocument/2006/math" xmlns:v="urn:schemas-microsoft-com:vml" xmlns:wp14="http://schemas.microsoft.com/office/word/2010/wordprocessingDrawing" xmlns:wp="http://schemas.openxmlformats.org/drawingml/2006/wordprocessingDrawing" xmlns:w10="urn:schemas-microsoft-com:office:word" xmlns:w="http://schemas.openxmlformats.org/wordprocessingml/2006/main" xmlns:w14="http://schemas.microsoft.com/office/word/2010/wordml" xmlns:w15="http://schemas.microsoft.com/office/word/2012/wordml" xmlns:w16cex="http://schemas.microsoft.com/office/word/2018/wordml/cex" xmlns:w16cid="http://schemas.microsoft.com/office/word/2016/wordml/cid" xmlns:w16="http://schemas.microsoft.com/office/word/2018/wordml" xmlns:w16sdtdh="http://schemas.microsoft.com/office/word/2020/wordml/sdtdatahash" xmlns:w16se="http://schemas.microsoft.com/office/word/2015/wordml/symex" xmlns:wpg="http://schemas.microsoft.com/office/word/2010/wordprocessingGroup" xmlns:wpi="http://schemas.microsoft.com/office/word/2010/wordprocessingInk" xmlns:wne="http://schemas.microsoft.com/office/word/2006/wordml" xmlns:wps="http://schemas.microsoft.com/office/word/2010/wordprocessingShape" mc:Ignorable="w14 w15 w16se w16cid w16 w16cex w16sdtdh wp14">
   <w:abstractNum w:abstractNumId="0" w15:restartNumberingAfterBreak="0">
     <w:nsid w:val="18A64969"/>
     <w:multiLevelType w:val="multilevel"/>
@@ -7823,7 +7545,7 @@
 </file>
 
 <file path=word/styles.xml><?xml version="1.0" encoding="utf-8"?>
-<w:styles xmlns:mc="http://schemas.openxmlformats.org/markup-compatibility/2006" xmlns:r="http://schemas.openxmlformats.org/officeDocument/2006/relationships" xmlns:w="http://schemas.openxmlformats.org/wordprocessingml/2006/main" xmlns:w14="http://schemas.microsoft.com/office/word/2010/wordml" xmlns:w15="http://schemas.microsoft.com/office/word/2012/wordml" xmlns:w16se="http://schemas.microsoft.com/office/word/2015/wordml/symex" mc:Ignorable="w14 w15 w16se">
+<w:styles xmlns:mc="http://schemas.openxmlformats.org/markup-compatibility/2006" xmlns:r="http://schemas.openxmlformats.org/officeDocument/2006/relationships" xmlns:w="http://schemas.openxmlformats.org/wordprocessingml/2006/main" xmlns:w14="http://schemas.microsoft.com/office/word/2010/wordml" xmlns:w15="http://schemas.microsoft.com/office/word/2012/wordml" xmlns:w16cex="http://schemas.microsoft.com/office/word/2018/wordml/cex" xmlns:w16cid="http://schemas.microsoft.com/office/word/2016/wordml/cid" xmlns:w16="http://schemas.microsoft.com/office/word/2018/wordml" xmlns:w16sdtdh="http://schemas.microsoft.com/office/word/2020/wordml/sdtdatahash" xmlns:w16se="http://schemas.microsoft.com/office/word/2015/wordml/symex" mc:Ignorable="w14 w15 w16se w16cid w16 w16cex w16sdtdh">
   <w:docDefaults>
     <w:rPrDefault>
       <w:rPr>
@@ -7839,7 +7561,7 @@
       </w:pPr>
     </w:pPrDefault>
   </w:docDefaults>
-  <w:latentStyles w:defLockedState="0" w:defUIPriority="99" w:defSemiHidden="0" w:defUnhideWhenUsed="0" w:defQFormat="0" w:count="371">
+  <w:latentStyles w:defLockedState="0" w:defUIPriority="99" w:defSemiHidden="0" w:defUnhideWhenUsed="0" w:defQFormat="0" w:count="376">
     <w:lsdException w:name="Normal" w:uiPriority="0" w:qFormat="1"/>
     <w:lsdException w:name="heading 1" w:uiPriority="9" w:qFormat="1"/>
     <w:lsdException w:name="heading 2" w:semiHidden="1" w:uiPriority="9" w:unhideWhenUsed="1" w:qFormat="1"/>
@@ -8211,6 +7933,11 @@
     <w:lsdException w:name="List Table 5 Dark Accent 6" w:uiPriority="50"/>
     <w:lsdException w:name="List Table 6 Colorful Accent 6" w:uiPriority="51"/>
     <w:lsdException w:name="List Table 7 Colorful Accent 6" w:uiPriority="52"/>
+    <w:lsdException w:name="Mention" w:semiHidden="1" w:unhideWhenUsed="1"/>
+    <w:lsdException w:name="Smart Hyperlink" w:semiHidden="1" w:unhideWhenUsed="1"/>
+    <w:lsdException w:name="Hashtag" w:semiHidden="1" w:unhideWhenUsed="1"/>
+    <w:lsdException w:name="Unresolved Mention" w:semiHidden="1" w:unhideWhenUsed="1"/>
+    <w:lsdException w:name="Smart Link" w:semiHidden="1" w:unhideWhenUsed="1"/>
   </w:latentStyles>
   <w:style w:type="paragraph" w:default="1" w:styleId="Normal">
     <w:name w:val="Normal"/>

</xml_diff>